<commit_message>
commit from desktop change
</commit_message>
<xml_diff>
--- a/Salon Mobile App/Deliverable 2.docx
+++ b/Salon Mobile App/Deliverable 2.docx
@@ -5,7 +5,133 @@
     <w:p>
       <w:pPr>
         <w:spacing w:after="0" w:line="276" w:lineRule="auto"/>
-        <w:jc w:val="both"/>
+        <w:jc w:val="center"/>
+        <w:rPr>
+          <w:b/>
+          <w:bCs/>
+          <w:sz w:val="52"/>
+          <w:szCs w:val="52"/>
+        </w:rPr>
+      </w:pPr>
+    </w:p>
+    <w:p>
+      <w:pPr>
+        <w:spacing w:after="0" w:line="276" w:lineRule="auto"/>
+        <w:jc w:val="center"/>
+        <w:rPr>
+          <w:b/>
+          <w:bCs/>
+          <w:sz w:val="52"/>
+          <w:szCs w:val="52"/>
+        </w:rPr>
+      </w:pPr>
+    </w:p>
+    <w:p>
+      <w:pPr>
+        <w:spacing w:after="0" w:line="276" w:lineRule="auto"/>
+        <w:jc w:val="center"/>
+        <w:rPr>
+          <w:b/>
+          <w:bCs/>
+          <w:sz w:val="52"/>
+          <w:szCs w:val="52"/>
+        </w:rPr>
+      </w:pPr>
+    </w:p>
+    <w:p>
+      <w:pPr>
+        <w:spacing w:after="0" w:line="276" w:lineRule="auto"/>
+        <w:jc w:val="center"/>
+        <w:rPr>
+          <w:b/>
+          <w:bCs/>
+          <w:sz w:val="52"/>
+          <w:szCs w:val="52"/>
+        </w:rPr>
+      </w:pPr>
+    </w:p>
+    <w:p>
+      <w:pPr>
+        <w:spacing w:after="0" w:line="276" w:lineRule="auto"/>
+        <w:jc w:val="center"/>
+        <w:rPr>
+          <w:b/>
+          <w:bCs/>
+          <w:sz w:val="72"/>
+          <w:szCs w:val="72"/>
+        </w:rPr>
+      </w:pPr>
+      <w:r>
+        <w:rPr>
+          <w:b/>
+          <w:bCs/>
+          <w:sz w:val="72"/>
+          <w:szCs w:val="72"/>
+        </w:rPr>
+        <w:t>Beauty Salon Management System</w:t>
+      </w:r>
+    </w:p>
+    <w:p>
+      <w:pPr>
+        <w:spacing w:after="0" w:line="276" w:lineRule="auto"/>
+        <w:jc w:val="center"/>
+        <w:rPr>
+          <w:b/>
+          <w:bCs/>
+          <w:sz w:val="72"/>
+          <w:szCs w:val="72"/>
+        </w:rPr>
+      </w:pPr>
+    </w:p>
+    <w:p>
+      <w:pPr>
+        <w:spacing w:after="0" w:line="276" w:lineRule="auto"/>
+        <w:jc w:val="center"/>
+        <w:rPr>
+          <w:b/>
+          <w:bCs/>
+          <w:sz w:val="40"/>
+          <w:szCs w:val="40"/>
+        </w:rPr>
+      </w:pPr>
+      <w:r>
+        <w:rPr>
+          <w:b/>
+          <w:bCs/>
+          <w:sz w:val="40"/>
+          <w:szCs w:val="40"/>
+        </w:rPr>
+        <w:t>Salon Application</w:t>
+      </w:r>
+    </w:p>
+    <w:p>
+      <w:pPr>
+        <w:spacing w:after="0" w:line="276" w:lineRule="auto"/>
+        <w:jc w:val="center"/>
+        <w:rPr>
+          <w:b/>
+          <w:bCs/>
+          <w:sz w:val="40"/>
+          <w:szCs w:val="40"/>
+        </w:rPr>
+      </w:pPr>
+    </w:p>
+    <w:p>
+      <w:pPr>
+        <w:spacing w:after="0" w:line="276" w:lineRule="auto"/>
+        <w:jc w:val="center"/>
+        <w:rPr>
+          <w:b/>
+          <w:bCs/>
+          <w:sz w:val="40"/>
+          <w:szCs w:val="40"/>
+        </w:rPr>
+      </w:pPr>
+    </w:p>
+    <w:p>
+      <w:pPr>
+        <w:spacing w:after="0" w:line="276" w:lineRule="auto"/>
+        <w:jc w:val="center"/>
         <w:rPr>
           <w:b/>
           <w:bCs/>
@@ -17,16 +143,37 @@
         <w:rPr>
           <w:b/>
           <w:bCs/>
+          <w:sz w:val="40"/>
+          <w:szCs w:val="40"/>
+        </w:rPr>
+        <w:t>Mobile App</w:t>
+      </w:r>
+      <w:r>
+        <w:rPr>
+          <w:b/>
+          <w:bCs/>
+          <w:sz w:val="40"/>
+          <w:szCs w:val="40"/>
+        </w:rPr>
+        <w:t>lication Development</w:t>
+      </w:r>
+    </w:p>
+    <w:p>
+      <w:pPr>
+        <w:spacing w:after="0" w:line="276" w:lineRule="auto"/>
+        <w:jc w:val="center"/>
+        <w:rPr>
+          <w:b/>
+          <w:bCs/>
           <w:sz w:val="32"/>
           <w:szCs w:val="32"/>
         </w:rPr>
-        <w:t>Mobile Application Development</w:t>
-      </w:r>
-    </w:p>
-    <w:p>
-      <w:pPr>
-        <w:spacing w:after="0" w:line="276" w:lineRule="auto"/>
-        <w:jc w:val="both"/>
+      </w:pPr>
+    </w:p>
+    <w:p>
+      <w:pPr>
+        <w:spacing w:after="0" w:line="276" w:lineRule="auto"/>
+        <w:jc w:val="center"/>
         <w:rPr>
           <w:b/>
           <w:bCs/>
@@ -34,44 +181,84 @@
           <w:szCs w:val="32"/>
         </w:rPr>
       </w:pPr>
-      <w:r>
+    </w:p>
+    <w:p>
+      <w:pPr>
+        <w:spacing w:after="0" w:line="276" w:lineRule="auto"/>
+        <w:jc w:val="center"/>
         <w:rPr>
           <w:b/>
           <w:bCs/>
           <w:sz w:val="32"/>
           <w:szCs w:val="32"/>
         </w:rPr>
-        <w:t>Salon Application</w:t>
-      </w:r>
-    </w:p>
-    <w:p>
-      <w:pPr>
-        <w:spacing w:after="0" w:line="276" w:lineRule="auto"/>
-        <w:jc w:val="both"/>
-        <w:rPr>
-          <w:sz w:val="24"/>
-          <w:szCs w:val="24"/>
-        </w:rPr>
-      </w:pPr>
-      <w:r>
-        <w:rPr>
-          <w:sz w:val="24"/>
-          <w:szCs w:val="24"/>
-        </w:rPr>
-        <w:t>KARISHMA PATEL (2095078)</w:t>
-      </w:r>
-    </w:p>
-    <w:p>
-      <w:pPr>
-        <w:spacing w:after="0" w:line="276" w:lineRule="auto"/>
-        <w:jc w:val="both"/>
-        <w:rPr>
-          <w:b/>
-          <w:bCs/>
-          <w:sz w:val="36"/>
-          <w:szCs w:val="36"/>
-        </w:rPr>
-      </w:pPr>
+      </w:pPr>
+    </w:p>
+    <w:p>
+      <w:pPr>
+        <w:spacing w:after="0" w:line="276" w:lineRule="auto"/>
+        <w:jc w:val="center"/>
+        <w:rPr>
+          <w:sz w:val="32"/>
+          <w:szCs w:val="32"/>
+        </w:rPr>
+      </w:pPr>
+      <w:r>
+        <w:rPr>
+          <w:sz w:val="32"/>
+          <w:szCs w:val="32"/>
+        </w:rPr>
+        <w:t>By</w:t>
+      </w:r>
+    </w:p>
+    <w:p>
+      <w:pPr>
+        <w:spacing w:after="0" w:line="276" w:lineRule="auto"/>
+        <w:jc w:val="center"/>
+        <w:rPr>
+          <w:sz w:val="32"/>
+          <w:szCs w:val="32"/>
+        </w:rPr>
+      </w:pPr>
+      <w:r>
+        <w:rPr>
+          <w:sz w:val="32"/>
+          <w:szCs w:val="32"/>
+        </w:rPr>
+        <w:t>Karishma Patel (2095078)</w:t>
+      </w:r>
+    </w:p>
+    <w:p>
+      <w:pPr>
+        <w:spacing w:after="0" w:line="276" w:lineRule="auto"/>
+        <w:jc w:val="center"/>
+        <w:rPr>
+          <w:b/>
+          <w:bCs/>
+          <w:sz w:val="32"/>
+          <w:szCs w:val="32"/>
+        </w:rPr>
+      </w:pPr>
+    </w:p>
+    <w:p>
+      <w:pPr>
+        <w:jc w:val="center"/>
+        <w:rPr>
+          <w:b/>
+          <w:bCs/>
+          <w:sz w:val="32"/>
+          <w:szCs w:val="32"/>
+        </w:rPr>
+      </w:pPr>
+      <w:r>
+        <w:rPr>
+          <w:b/>
+          <w:bCs/>
+          <w:sz w:val="32"/>
+          <w:szCs w:val="32"/>
+        </w:rPr>
+        <w:br w:type="page"/>
+      </w:r>
     </w:p>
     <w:p>
       <w:pPr>
@@ -85,17 +272,18 @@
         <w:rPr>
           <w:b/>
           <w:bCs/>
-          <w:sz w:val="32"/>
-          <w:szCs w:val="32"/>
-        </w:rPr>
-      </w:pPr>
-      <w:r>
-        <w:rPr>
-          <w:b/>
-          <w:bCs/>
-          <w:sz w:val="32"/>
-          <w:szCs w:val="32"/>
-        </w:rPr>
+          <w:sz w:val="40"/>
+          <w:szCs w:val="40"/>
+        </w:rPr>
+      </w:pPr>
+      <w:r>
+        <w:rPr>
+          <w:b/>
+          <w:bCs/>
+          <w:sz w:val="40"/>
+          <w:szCs w:val="40"/>
+        </w:rPr>
+        <w:lastRenderedPageBreak/>
         <w:t>System Planning</w:t>
       </w:r>
     </w:p>
@@ -123,16 +311,18 @@
         <w:rPr>
           <w:b/>
           <w:bCs/>
-          <w:sz w:val="28"/>
-          <w:szCs w:val="28"/>
-        </w:rPr>
-      </w:pPr>
-      <w:r>
-        <w:rPr>
-          <w:b/>
-          <w:bCs/>
-          <w:sz w:val="28"/>
-          <w:szCs w:val="28"/>
+          <w:color w:val="4C94D8" w:themeColor="text2" w:themeTint="80"/>
+          <w:sz w:val="32"/>
+          <w:szCs w:val="32"/>
+        </w:rPr>
+      </w:pPr>
+      <w:r>
+        <w:rPr>
+          <w:b/>
+          <w:bCs/>
+          <w:color w:val="4C94D8" w:themeColor="text2" w:themeTint="80"/>
+          <w:sz w:val="32"/>
+          <w:szCs w:val="32"/>
         </w:rPr>
         <w:t>Business Case</w:t>
       </w:r>
@@ -318,16 +508,18 @@
         <w:rPr>
           <w:b/>
           <w:bCs/>
-          <w:sz w:val="28"/>
-          <w:szCs w:val="28"/>
-        </w:rPr>
-      </w:pPr>
-      <w:r>
-        <w:rPr>
-          <w:b/>
-          <w:bCs/>
-          <w:sz w:val="28"/>
-          <w:szCs w:val="28"/>
+          <w:color w:val="4C94D8" w:themeColor="text2" w:themeTint="80"/>
+          <w:sz w:val="32"/>
+          <w:szCs w:val="32"/>
+        </w:rPr>
+      </w:pPr>
+      <w:r>
+        <w:rPr>
+          <w:b/>
+          <w:bCs/>
+          <w:color w:val="4C94D8" w:themeColor="text2" w:themeTint="80"/>
+          <w:sz w:val="32"/>
+          <w:szCs w:val="32"/>
         </w:rPr>
         <w:t>SWOT Analysis</w:t>
       </w:r>
@@ -609,72 +801,6 @@
     </w:p>
     <w:p>
       <w:pPr>
-        <w:spacing w:after="0" w:line="276" w:lineRule="auto"/>
-        <w:jc w:val="both"/>
-        <w:rPr>
-          <w:b/>
-          <w:bCs/>
-          <w:sz w:val="24"/>
-          <w:szCs w:val="24"/>
-        </w:rPr>
-      </w:pPr>
-    </w:p>
-    <w:p>
-      <w:pPr>
-        <w:spacing w:after="0" w:line="276" w:lineRule="auto"/>
-        <w:jc w:val="both"/>
-        <w:rPr>
-          <w:b/>
-          <w:bCs/>
-          <w:sz w:val="24"/>
-          <w:szCs w:val="24"/>
-        </w:rPr>
-      </w:pPr>
-    </w:p>
-    <w:p>
-      <w:pPr>
-        <w:pStyle w:val="ListParagraph"/>
-        <w:spacing w:after="0" w:line="276" w:lineRule="auto"/>
-        <w:ind w:left="2497"/>
-        <w:jc w:val="both"/>
-        <w:rPr>
-          <w:b/>
-          <w:bCs/>
-          <w:sz w:val="24"/>
-          <w:szCs w:val="24"/>
-        </w:rPr>
-      </w:pPr>
-    </w:p>
-    <w:p>
-      <w:pPr>
-        <w:pStyle w:val="ListParagraph"/>
-        <w:spacing w:after="0" w:line="276" w:lineRule="auto"/>
-        <w:ind w:left="2497"/>
-        <w:jc w:val="both"/>
-        <w:rPr>
-          <w:b/>
-          <w:bCs/>
-          <w:sz w:val="24"/>
-          <w:szCs w:val="24"/>
-        </w:rPr>
-      </w:pPr>
-    </w:p>
-    <w:p>
-      <w:pPr>
-        <w:pStyle w:val="ListParagraph"/>
-        <w:spacing w:after="0" w:line="276" w:lineRule="auto"/>
-        <w:ind w:left="2497"/>
-        <w:jc w:val="both"/>
-        <w:rPr>
-          <w:b/>
-          <w:bCs/>
-          <w:sz w:val="24"/>
-          <w:szCs w:val="24"/>
-        </w:rPr>
-      </w:pPr>
-    </w:p>
-    <w:p>
-      <w:pPr>
         <w:pStyle w:val="ListParagraph"/>
         <w:spacing w:after="0" w:line="276" w:lineRule="auto"/>
         <w:ind w:left="2497"/>
@@ -699,6 +825,7 @@
         <w:rPr>
           <w:b/>
           <w:bCs/>
+          <w:color w:val="4C94D8" w:themeColor="text2" w:themeTint="80"/>
           <w:sz w:val="28"/>
           <w:szCs w:val="28"/>
         </w:rPr>
@@ -707,10 +834,10 @@
         <w:rPr>
           <w:b/>
           <w:bCs/>
-          <w:sz w:val="28"/>
-          <w:szCs w:val="28"/>
-        </w:rPr>
-        <w:lastRenderedPageBreak/>
+          <w:color w:val="4C94D8" w:themeColor="text2" w:themeTint="80"/>
+          <w:sz w:val="32"/>
+          <w:szCs w:val="32"/>
+        </w:rPr>
         <w:t>Constraints</w:t>
       </w:r>
     </w:p>
@@ -807,6 +934,30 @@
     <w:p>
       <w:pPr>
         <w:pStyle w:val="ListParagraph"/>
+        <w:spacing w:after="0" w:line="276" w:lineRule="auto"/>
+        <w:ind w:left="786"/>
+        <w:jc w:val="both"/>
+        <w:rPr>
+          <w:sz w:val="24"/>
+          <w:szCs w:val="24"/>
+        </w:rPr>
+      </w:pPr>
+    </w:p>
+    <w:p>
+      <w:pPr>
+        <w:pStyle w:val="ListParagraph"/>
+        <w:spacing w:after="0" w:line="276" w:lineRule="auto"/>
+        <w:ind w:left="786"/>
+        <w:jc w:val="both"/>
+        <w:rPr>
+          <w:sz w:val="24"/>
+          <w:szCs w:val="24"/>
+        </w:rPr>
+      </w:pPr>
+    </w:p>
+    <w:p>
+      <w:pPr>
+        <w:pStyle w:val="ListParagraph"/>
         <w:numPr>
           <w:ilvl w:val="0"/>
           <w:numId w:val="8"/>
@@ -827,6 +978,7 @@
           <w:sz w:val="24"/>
           <w:szCs w:val="24"/>
         </w:rPr>
+        <w:lastRenderedPageBreak/>
         <w:t>Technology Constraints:</w:t>
       </w:r>
     </w:p>
@@ -875,16 +1027,18 @@
         <w:rPr>
           <w:b/>
           <w:bCs/>
-          <w:sz w:val="28"/>
-          <w:szCs w:val="28"/>
-        </w:rPr>
-      </w:pPr>
-      <w:r>
-        <w:rPr>
-          <w:b/>
-          <w:bCs/>
-          <w:sz w:val="28"/>
-          <w:szCs w:val="28"/>
+          <w:color w:val="4C94D8" w:themeColor="text2" w:themeTint="80"/>
+          <w:sz w:val="32"/>
+          <w:szCs w:val="32"/>
+        </w:rPr>
+      </w:pPr>
+      <w:r>
+        <w:rPr>
+          <w:b/>
+          <w:bCs/>
+          <w:color w:val="4C94D8" w:themeColor="text2" w:themeTint="80"/>
+          <w:sz w:val="32"/>
+          <w:szCs w:val="32"/>
         </w:rPr>
         <w:t>Feasibility</w:t>
       </w:r>
@@ -1014,16 +1168,18 @@
         <w:rPr>
           <w:b/>
           <w:bCs/>
-          <w:sz w:val="28"/>
-          <w:szCs w:val="28"/>
-        </w:rPr>
-      </w:pPr>
-      <w:r>
-        <w:rPr>
-          <w:b/>
-          <w:bCs/>
-          <w:sz w:val="28"/>
-          <w:szCs w:val="28"/>
+          <w:color w:val="4C94D8" w:themeColor="text2" w:themeTint="80"/>
+          <w:sz w:val="32"/>
+          <w:szCs w:val="32"/>
+        </w:rPr>
+      </w:pPr>
+      <w:r>
+        <w:rPr>
+          <w:b/>
+          <w:bCs/>
+          <w:color w:val="4C94D8" w:themeColor="text2" w:themeTint="80"/>
+          <w:sz w:val="32"/>
+          <w:szCs w:val="32"/>
         </w:rPr>
         <w:t>Project Management</w:t>
       </w:r>
@@ -1132,7 +1288,7 @@
           <w:sz w:val="24"/>
           <w:szCs w:val="24"/>
         </w:rPr>
-        <w:t>–</w:t>
+        <w:t>-</w:t>
       </w:r>
       <w:r>
         <w:rPr>
@@ -1152,18 +1308,42 @@
     <w:p>
       <w:pPr>
         <w:spacing w:after="0" w:line="276" w:lineRule="auto"/>
-        <w:jc w:val="both"/>
-        <w:rPr>
-          <w:sz w:val="24"/>
-          <w:szCs w:val="24"/>
-        </w:rPr>
-      </w:pPr>
-    </w:p>
-    <w:p>
-      <w:pPr>
-        <w:pStyle w:val="ListParagraph"/>
-        <w:spacing w:after="0" w:line="276" w:lineRule="auto"/>
-        <w:ind w:left="786"/>
+        <w:ind w:left="426" w:firstLine="294"/>
+        <w:jc w:val="both"/>
+        <w:rPr>
+          <w:sz w:val="24"/>
+          <w:szCs w:val="24"/>
+        </w:rPr>
+      </w:pPr>
+      <w:r>
+        <w:rPr>
+          <w:sz w:val="24"/>
+          <w:szCs w:val="24"/>
+        </w:rPr>
+        <w:t xml:space="preserve">  Phase 2 (Home Page, Menu bar, Fragments): Feb 27 - March 19</w:t>
+      </w:r>
+    </w:p>
+    <w:p>
+      <w:pPr>
+        <w:spacing w:after="0" w:line="276" w:lineRule="auto"/>
+        <w:ind w:left="426" w:firstLine="294"/>
+        <w:jc w:val="both"/>
+        <w:rPr>
+          <w:sz w:val="24"/>
+          <w:szCs w:val="24"/>
+        </w:rPr>
+      </w:pPr>
+      <w:r>
+        <w:rPr>
+          <w:sz w:val="24"/>
+          <w:szCs w:val="24"/>
+        </w:rPr>
+        <w:t xml:space="preserve">  Phase 3 (Appointment Booking, Feedback): March 20 – April 8</w:t>
+      </w:r>
+    </w:p>
+    <w:p>
+      <w:pPr>
+        <w:spacing w:after="0" w:line="276" w:lineRule="auto"/>
         <w:jc w:val="both"/>
         <w:rPr>
           <w:b/>
@@ -1199,160 +1379,19 @@
         <w:rPr>
           <w:b/>
           <w:bCs/>
-          <w:sz w:val="32"/>
-          <w:szCs w:val="32"/>
-        </w:rPr>
-      </w:pPr>
-      <w:r>
-        <w:rPr>
-          <w:b/>
-          <w:bCs/>
-          <w:sz w:val="32"/>
-          <w:szCs w:val="32"/>
+          <w:sz w:val="40"/>
+          <w:szCs w:val="40"/>
+        </w:rPr>
+      </w:pPr>
+      <w:r>
+        <w:rPr>
+          <w:b/>
+          <w:bCs/>
+          <w:sz w:val="40"/>
+          <w:szCs w:val="40"/>
         </w:rPr>
         <w:t>System Analysis</w:t>
       </w:r>
-    </w:p>
-    <w:p>
-      <w:pPr>
-        <w:pStyle w:val="ListParagraph"/>
-        <w:spacing w:after="0" w:line="276" w:lineRule="auto"/>
-        <w:ind w:left="360"/>
-        <w:jc w:val="both"/>
-        <w:rPr>
-          <w:b/>
-          <w:bCs/>
-          <w:sz w:val="24"/>
-          <w:szCs w:val="24"/>
-        </w:rPr>
-      </w:pPr>
-      <w:r>
-        <w:rPr>
-          <w:b/>
-          <w:bCs/>
-          <w:sz w:val="24"/>
-          <w:szCs w:val="24"/>
-        </w:rPr>
-        <w:t>New Implementation Details:</w:t>
-      </w:r>
-    </w:p>
-    <w:p>
-      <w:pPr>
-        <w:pStyle w:val="ListParagraph"/>
-        <w:spacing w:after="0" w:line="276" w:lineRule="auto"/>
-        <w:ind w:left="360"/>
-        <w:jc w:val="both"/>
-        <w:rPr>
-          <w:sz w:val="24"/>
-          <w:szCs w:val="24"/>
-        </w:rPr>
-      </w:pPr>
-      <w:r>
-        <w:rPr>
-          <w:b/>
-          <w:bCs/>
-          <w:sz w:val="24"/>
-          <w:szCs w:val="24"/>
-        </w:rPr>
-        <w:t>Home Activity:</w:t>
-      </w:r>
-      <w:r>
-        <w:rPr>
-          <w:sz w:val="24"/>
-          <w:szCs w:val="24"/>
-        </w:rPr>
-        <w:t xml:space="preserve"> A new Home Activity has been implemented to display the list of salon services, along with a toolbar and a "Book Appointment" button. This provides customers with easy access to available services and booking functionality.</w:t>
-      </w:r>
-    </w:p>
-    <w:p>
-      <w:pPr>
-        <w:pStyle w:val="ListParagraph"/>
-        <w:spacing w:after="0" w:line="276" w:lineRule="auto"/>
-        <w:ind w:left="360"/>
-        <w:jc w:val="both"/>
-        <w:rPr>
-          <w:sz w:val="24"/>
-          <w:szCs w:val="24"/>
-        </w:rPr>
-      </w:pPr>
-    </w:p>
-    <w:p>
-      <w:pPr>
-        <w:pStyle w:val="ListParagraph"/>
-        <w:spacing w:after="0" w:line="276" w:lineRule="auto"/>
-        <w:ind w:left="360"/>
-        <w:jc w:val="both"/>
-        <w:rPr>
-          <w:sz w:val="24"/>
-          <w:szCs w:val="24"/>
-        </w:rPr>
-      </w:pPr>
-      <w:r>
-        <w:rPr>
-          <w:b/>
-          <w:bCs/>
-          <w:sz w:val="24"/>
-          <w:szCs w:val="24"/>
-        </w:rPr>
-        <w:t>Fragments for Different Services:</w:t>
-      </w:r>
-      <w:r>
-        <w:rPr>
-          <w:sz w:val="24"/>
-          <w:szCs w:val="24"/>
-        </w:rPr>
-        <w:t xml:space="preserve"> Various fragments have been created to represent different salon services. Each fragment includes features such as displaying service details and integrating video service for showcasing service demonstrations.</w:t>
-      </w:r>
-    </w:p>
-    <w:p>
-      <w:pPr>
-        <w:pStyle w:val="ListParagraph"/>
-        <w:spacing w:after="0" w:line="276" w:lineRule="auto"/>
-        <w:ind w:left="360"/>
-        <w:jc w:val="both"/>
-        <w:rPr>
-          <w:sz w:val="24"/>
-          <w:szCs w:val="24"/>
-        </w:rPr>
-      </w:pPr>
-    </w:p>
-    <w:p>
-      <w:pPr>
-        <w:pStyle w:val="ListParagraph"/>
-        <w:spacing w:after="0" w:line="276" w:lineRule="auto"/>
-        <w:ind w:left="360"/>
-        <w:jc w:val="both"/>
-        <w:rPr>
-          <w:sz w:val="24"/>
-          <w:szCs w:val="24"/>
-        </w:rPr>
-      </w:pPr>
-      <w:r>
-        <w:rPr>
-          <w:b/>
-          <w:bCs/>
-          <w:sz w:val="24"/>
-          <w:szCs w:val="24"/>
-        </w:rPr>
-        <w:t>Firebase Database Integration:</w:t>
-      </w:r>
-      <w:r>
-        <w:rPr>
-          <w:sz w:val="24"/>
-          <w:szCs w:val="24"/>
-        </w:rPr>
-        <w:t xml:space="preserve"> The project has been connected with Firebase Database to store user registration and login data securely.</w:t>
-      </w:r>
-    </w:p>
-    <w:p>
-      <w:pPr>
-        <w:spacing w:after="0" w:line="276" w:lineRule="auto"/>
-        <w:jc w:val="both"/>
-        <w:rPr>
-          <w:sz w:val="24"/>
-          <w:szCs w:val="24"/>
-        </w:rPr>
-      </w:pPr>
     </w:p>
     <w:p>
       <w:pPr>
@@ -1366,28 +1405,20 @@
         <w:rPr>
           <w:b/>
           <w:bCs/>
-          <w:sz w:val="24"/>
-          <w:szCs w:val="24"/>
-        </w:rPr>
-      </w:pPr>
-      <w:r>
-        <w:rPr>
-          <w:b/>
-          <w:bCs/>
-          <w:sz w:val="24"/>
-          <w:szCs w:val="24"/>
-        </w:rPr>
-        <w:lastRenderedPageBreak/>
-        <w:t>Who</w:t>
-      </w:r>
-      <w:r>
-        <w:rPr>
-          <w:b/>
-          <w:bCs/>
-          <w:sz w:val="24"/>
-          <w:szCs w:val="24"/>
-        </w:rPr>
-        <w:t>, What, Where, When, How, and Why?</w:t>
+          <w:color w:val="4C94D8" w:themeColor="text2" w:themeTint="80"/>
+          <w:sz w:val="32"/>
+          <w:szCs w:val="32"/>
+        </w:rPr>
+      </w:pPr>
+      <w:r>
+        <w:rPr>
+          <w:b/>
+          <w:bCs/>
+          <w:color w:val="4C94D8" w:themeColor="text2" w:themeTint="80"/>
+          <w:sz w:val="32"/>
+          <w:szCs w:val="32"/>
+        </w:rPr>
+        <w:t>Who, What, Where, When, How, and Why?</w:t>
       </w:r>
     </w:p>
     <w:p>
@@ -1621,16 +1652,18 @@
         <w:rPr>
           <w:b/>
           <w:bCs/>
-          <w:sz w:val="24"/>
-          <w:szCs w:val="24"/>
-        </w:rPr>
-      </w:pPr>
-      <w:r>
-        <w:rPr>
-          <w:b/>
-          <w:bCs/>
-          <w:sz w:val="24"/>
-          <w:szCs w:val="24"/>
+          <w:color w:val="4C94D8" w:themeColor="text2" w:themeTint="80"/>
+          <w:sz w:val="32"/>
+          <w:szCs w:val="32"/>
+        </w:rPr>
+      </w:pPr>
+      <w:r>
+        <w:rPr>
+          <w:b/>
+          <w:bCs/>
+          <w:color w:val="4C94D8" w:themeColor="text2" w:themeTint="80"/>
+          <w:sz w:val="32"/>
+          <w:szCs w:val="32"/>
         </w:rPr>
         <w:t>Requirement Modeling</w:t>
       </w:r>
@@ -1638,32 +1671,539 @@
     <w:p>
       <w:pPr>
         <w:spacing w:after="0" w:line="276" w:lineRule="auto"/>
+        <w:ind w:left="426"/>
+        <w:jc w:val="both"/>
+        <w:rPr>
+          <w:b/>
+          <w:bCs/>
+          <w:sz w:val="32"/>
+          <w:szCs w:val="32"/>
+        </w:rPr>
+      </w:pPr>
+      <w:r>
+        <w:rPr>
+          <w:b/>
+          <w:bCs/>
+          <w:sz w:val="32"/>
+          <w:szCs w:val="32"/>
+        </w:rPr>
+        <w:t>Outputs:</w:t>
+      </w:r>
+    </w:p>
+    <w:p>
+      <w:pPr>
+        <w:spacing w:after="0" w:line="276" w:lineRule="auto"/>
+        <w:ind w:left="426"/>
+        <w:jc w:val="both"/>
+        <w:rPr>
+          <w:sz w:val="24"/>
+          <w:szCs w:val="24"/>
+        </w:rPr>
+      </w:pPr>
+      <w:r>
+        <w:rPr>
+          <w:b/>
+          <w:bCs/>
+          <w:sz w:val="24"/>
+          <w:szCs w:val="24"/>
+        </w:rPr>
+        <w:t>Appointment schedules:</w:t>
+      </w:r>
+      <w:r>
+        <w:rPr>
+          <w:sz w:val="24"/>
+          <w:szCs w:val="24"/>
+        </w:rPr>
+        <w:t xml:space="preserve"> The app should display a list of available services for booking appointments. After booking, users should be able to view their scheduled appointments, including the service, date, and time.</w:t>
+      </w:r>
+    </w:p>
+    <w:p>
+      <w:pPr>
+        <w:spacing w:after="0" w:line="276" w:lineRule="auto"/>
+        <w:ind w:left="426"/>
+        <w:jc w:val="both"/>
+        <w:rPr>
+          <w:sz w:val="24"/>
+          <w:szCs w:val="24"/>
+        </w:rPr>
+      </w:pPr>
+      <w:r>
+        <w:rPr>
+          <w:b/>
+          <w:bCs/>
+          <w:sz w:val="24"/>
+          <w:szCs w:val="24"/>
+        </w:rPr>
+        <w:lastRenderedPageBreak/>
+        <w:t>Feedback submission:</w:t>
+      </w:r>
+      <w:r>
+        <w:rPr>
+          <w:sz w:val="24"/>
+          <w:szCs w:val="24"/>
+        </w:rPr>
+        <w:t xml:space="preserve"> Users should be able to provide feedback on their salon experience, including a rating and comments.</w:t>
+      </w:r>
+    </w:p>
+    <w:p>
+      <w:pPr>
+        <w:spacing w:after="0" w:line="276" w:lineRule="auto"/>
+        <w:ind w:left="426"/>
+        <w:jc w:val="both"/>
+        <w:rPr>
+          <w:sz w:val="24"/>
+          <w:szCs w:val="24"/>
+        </w:rPr>
+      </w:pPr>
+    </w:p>
+    <w:p>
+      <w:pPr>
+        <w:spacing w:after="0" w:line="276" w:lineRule="auto"/>
         <w:ind w:firstLine="426"/>
         <w:jc w:val="both"/>
         <w:rPr>
           <w:b/>
           <w:bCs/>
-          <w:sz w:val="24"/>
-          <w:szCs w:val="24"/>
-        </w:rPr>
-      </w:pPr>
-      <w:r>
-        <w:rPr>
-          <w:b/>
-          <w:bCs/>
-          <w:sz w:val="24"/>
-          <w:szCs w:val="24"/>
+          <w:sz w:val="32"/>
+          <w:szCs w:val="32"/>
+        </w:rPr>
+      </w:pPr>
+      <w:r>
+        <w:rPr>
+          <w:b/>
+          <w:bCs/>
+          <w:sz w:val="32"/>
+          <w:szCs w:val="32"/>
         </w:rPr>
         <w:t>Inputs:</w:t>
       </w:r>
-      <w:r>
-        <w:rPr>
-          <w:b/>
-          <w:bCs/>
-          <w:sz w:val="24"/>
-          <w:szCs w:val="24"/>
-        </w:rPr>
-        <w:t xml:space="preserve"> </w:t>
+    </w:p>
+    <w:p>
+      <w:pPr>
+        <w:spacing w:after="0" w:line="276" w:lineRule="auto"/>
+        <w:ind w:left="426"/>
+        <w:jc w:val="both"/>
+        <w:rPr>
+          <w:sz w:val="24"/>
+          <w:szCs w:val="24"/>
+        </w:rPr>
+      </w:pPr>
+      <w:r>
+        <w:rPr>
+          <w:b/>
+          <w:bCs/>
+          <w:sz w:val="24"/>
+          <w:szCs w:val="24"/>
+        </w:rPr>
+        <w:t>User registration information:</w:t>
+      </w:r>
+      <w:r>
+        <w:rPr>
+          <w:sz w:val="24"/>
+          <w:szCs w:val="24"/>
+        </w:rPr>
+        <w:t xml:space="preserve"> Users should input their first name, last name, phone number, email, and password to register for the app.</w:t>
+      </w:r>
+    </w:p>
+    <w:p>
+      <w:pPr>
+        <w:spacing w:after="0" w:line="276" w:lineRule="auto"/>
+        <w:ind w:firstLine="426"/>
+        <w:jc w:val="both"/>
+        <w:rPr>
+          <w:sz w:val="24"/>
+          <w:szCs w:val="24"/>
+        </w:rPr>
+      </w:pPr>
+      <w:r>
+        <w:rPr>
+          <w:b/>
+          <w:bCs/>
+          <w:sz w:val="24"/>
+          <w:szCs w:val="24"/>
+        </w:rPr>
+        <w:t>Login credentials:</w:t>
+      </w:r>
+      <w:r>
+        <w:rPr>
+          <w:sz w:val="24"/>
+          <w:szCs w:val="24"/>
+        </w:rPr>
+        <w:t xml:space="preserve"> Users should input their email and password to log into the app.</w:t>
+      </w:r>
+    </w:p>
+    <w:p>
+      <w:pPr>
+        <w:spacing w:after="0" w:line="276" w:lineRule="auto"/>
+        <w:ind w:left="426"/>
+        <w:jc w:val="both"/>
+        <w:rPr>
+          <w:sz w:val="24"/>
+          <w:szCs w:val="24"/>
+        </w:rPr>
+      </w:pPr>
+      <w:r>
+        <w:rPr>
+          <w:b/>
+          <w:bCs/>
+          <w:sz w:val="24"/>
+          <w:szCs w:val="24"/>
+        </w:rPr>
+        <w:t>Appointment booking:</w:t>
+      </w:r>
+      <w:r>
+        <w:rPr>
+          <w:sz w:val="24"/>
+          <w:szCs w:val="24"/>
+        </w:rPr>
+        <w:t xml:space="preserve"> Users should input their preferred service, date, and time when booking an appointment.</w:t>
+      </w:r>
+    </w:p>
+    <w:p>
+      <w:pPr>
+        <w:spacing w:after="0" w:line="276" w:lineRule="auto"/>
+        <w:ind w:left="426"/>
+        <w:jc w:val="both"/>
+        <w:rPr>
+          <w:sz w:val="24"/>
+          <w:szCs w:val="24"/>
+        </w:rPr>
+      </w:pPr>
+      <w:r>
+        <w:rPr>
+          <w:b/>
+          <w:bCs/>
+          <w:sz w:val="24"/>
+          <w:szCs w:val="24"/>
+        </w:rPr>
+        <w:t>Feedback submission:</w:t>
+      </w:r>
+      <w:r>
+        <w:rPr>
+          <w:sz w:val="24"/>
+          <w:szCs w:val="24"/>
+        </w:rPr>
+        <w:t xml:space="preserve"> Users should input their rating and comments when providing feedback.</w:t>
+      </w:r>
+    </w:p>
+    <w:p>
+      <w:pPr>
+        <w:spacing w:after="0" w:line="276" w:lineRule="auto"/>
+        <w:ind w:left="426"/>
+        <w:jc w:val="both"/>
+        <w:rPr>
+          <w:sz w:val="24"/>
+          <w:szCs w:val="24"/>
+        </w:rPr>
+      </w:pPr>
+    </w:p>
+    <w:p>
+      <w:pPr>
+        <w:spacing w:after="0" w:line="276" w:lineRule="auto"/>
+        <w:ind w:firstLine="426"/>
+        <w:jc w:val="both"/>
+        <w:rPr>
+          <w:b/>
+          <w:bCs/>
+          <w:sz w:val="32"/>
+          <w:szCs w:val="32"/>
+        </w:rPr>
+      </w:pPr>
+      <w:r>
+        <w:rPr>
+          <w:b/>
+          <w:bCs/>
+          <w:sz w:val="32"/>
+          <w:szCs w:val="32"/>
+        </w:rPr>
+        <w:t>Processes:</w:t>
+      </w:r>
+    </w:p>
+    <w:p>
+      <w:pPr>
+        <w:spacing w:after="0" w:line="276" w:lineRule="auto"/>
+        <w:ind w:left="426"/>
+        <w:jc w:val="both"/>
+        <w:rPr>
+          <w:sz w:val="24"/>
+          <w:szCs w:val="24"/>
+        </w:rPr>
+      </w:pPr>
+      <w:r>
+        <w:rPr>
+          <w:b/>
+          <w:bCs/>
+          <w:sz w:val="24"/>
+          <w:szCs w:val="24"/>
+        </w:rPr>
+        <w:t>User registration:</w:t>
+      </w:r>
+      <w:r>
+        <w:rPr>
+          <w:sz w:val="24"/>
+          <w:szCs w:val="24"/>
+        </w:rPr>
+        <w:t xml:space="preserve"> The app should process user registration information, validate inputs, create user accounts in the system, and securely store login credentials.</w:t>
+      </w:r>
+    </w:p>
+    <w:p>
+      <w:pPr>
+        <w:spacing w:after="0" w:line="276" w:lineRule="auto"/>
+        <w:ind w:left="426"/>
+        <w:jc w:val="both"/>
+        <w:rPr>
+          <w:sz w:val="24"/>
+          <w:szCs w:val="24"/>
+        </w:rPr>
+      </w:pPr>
+      <w:r>
+        <w:rPr>
+          <w:b/>
+          <w:bCs/>
+          <w:sz w:val="24"/>
+          <w:szCs w:val="24"/>
+        </w:rPr>
+        <w:t>User login:</w:t>
+      </w:r>
+      <w:r>
+        <w:rPr>
+          <w:sz w:val="24"/>
+          <w:szCs w:val="24"/>
+        </w:rPr>
+        <w:t xml:space="preserve"> The app should authenticate user credentials during login, allowing access to user-specific functionalities and data.</w:t>
+      </w:r>
+    </w:p>
+    <w:p>
+      <w:pPr>
+        <w:spacing w:after="0" w:line="276" w:lineRule="auto"/>
+        <w:ind w:left="426"/>
+        <w:jc w:val="both"/>
+        <w:rPr>
+          <w:sz w:val="24"/>
+          <w:szCs w:val="24"/>
+        </w:rPr>
+      </w:pPr>
+      <w:r>
+        <w:rPr>
+          <w:b/>
+          <w:bCs/>
+          <w:sz w:val="24"/>
+          <w:szCs w:val="24"/>
+        </w:rPr>
+        <w:t>Appointment booking:</w:t>
+      </w:r>
+      <w:r>
+        <w:rPr>
+          <w:sz w:val="24"/>
+          <w:szCs w:val="24"/>
+        </w:rPr>
+        <w:t xml:space="preserve"> The app should process appointment booking requests, check for availability, and schedule appointments accordingly.</w:t>
+      </w:r>
+    </w:p>
+    <w:p>
+      <w:pPr>
+        <w:spacing w:after="0" w:line="276" w:lineRule="auto"/>
+        <w:ind w:left="426"/>
+        <w:jc w:val="both"/>
+        <w:rPr>
+          <w:sz w:val="24"/>
+          <w:szCs w:val="24"/>
+        </w:rPr>
+      </w:pPr>
+      <w:r>
+        <w:rPr>
+          <w:b/>
+          <w:bCs/>
+          <w:sz w:val="24"/>
+          <w:szCs w:val="24"/>
+        </w:rPr>
+        <w:t>Feedback submission:</w:t>
+      </w:r>
+      <w:r>
+        <w:rPr>
+          <w:sz w:val="24"/>
+          <w:szCs w:val="24"/>
+        </w:rPr>
+        <w:t xml:space="preserve"> The app should process feedback submissions, store the feedback in the database, and associate it with the respective user and appointment.</w:t>
+      </w:r>
+    </w:p>
+    <w:p>
+      <w:pPr>
+        <w:spacing w:after="0" w:line="276" w:lineRule="auto"/>
+        <w:ind w:left="426"/>
+        <w:jc w:val="both"/>
+        <w:rPr>
+          <w:sz w:val="24"/>
+          <w:szCs w:val="24"/>
+        </w:rPr>
+      </w:pPr>
+    </w:p>
+    <w:p>
+      <w:pPr>
+        <w:spacing w:after="0" w:line="276" w:lineRule="auto"/>
+        <w:ind w:left="426"/>
+        <w:jc w:val="both"/>
+        <w:rPr>
+          <w:sz w:val="24"/>
+          <w:szCs w:val="24"/>
+        </w:rPr>
+      </w:pPr>
+    </w:p>
+    <w:p>
+      <w:pPr>
+        <w:spacing w:after="0" w:line="276" w:lineRule="auto"/>
+        <w:ind w:firstLine="426"/>
+        <w:jc w:val="both"/>
+        <w:rPr>
+          <w:b/>
+          <w:bCs/>
+          <w:sz w:val="32"/>
+          <w:szCs w:val="32"/>
+        </w:rPr>
+      </w:pPr>
+      <w:r>
+        <w:rPr>
+          <w:b/>
+          <w:bCs/>
+          <w:sz w:val="32"/>
+          <w:szCs w:val="32"/>
+        </w:rPr>
+        <w:t>Performance:</w:t>
+      </w:r>
+    </w:p>
+    <w:p>
+      <w:pPr>
+        <w:spacing w:after="0" w:line="276" w:lineRule="auto"/>
+        <w:ind w:left="426"/>
+        <w:jc w:val="both"/>
+        <w:rPr>
+          <w:sz w:val="24"/>
+          <w:szCs w:val="24"/>
+        </w:rPr>
+      </w:pPr>
+      <w:r>
+        <w:rPr>
+          <w:b/>
+          <w:bCs/>
+          <w:sz w:val="24"/>
+          <w:szCs w:val="24"/>
+        </w:rPr>
+        <w:t>Speed:</w:t>
+      </w:r>
+      <w:r>
+        <w:rPr>
+          <w:sz w:val="24"/>
+          <w:szCs w:val="24"/>
+        </w:rPr>
+        <w:t xml:space="preserve"> The app should respond promptly to user actions, such as registration, login, appointment booking, and feedback submission, to ensure a smooth user experience.</w:t>
+      </w:r>
+    </w:p>
+    <w:p>
+      <w:pPr>
+        <w:spacing w:after="0" w:line="276" w:lineRule="auto"/>
+        <w:ind w:left="426"/>
+        <w:jc w:val="both"/>
+        <w:rPr>
+          <w:sz w:val="24"/>
+          <w:szCs w:val="24"/>
+        </w:rPr>
+      </w:pPr>
+      <w:r>
+        <w:rPr>
+          <w:b/>
+          <w:bCs/>
+          <w:sz w:val="24"/>
+          <w:szCs w:val="24"/>
+        </w:rPr>
+        <w:t>Accuracy:</w:t>
+      </w:r>
+      <w:r>
+        <w:rPr>
+          <w:sz w:val="24"/>
+          <w:szCs w:val="24"/>
+        </w:rPr>
+        <w:t xml:space="preserve"> The app should accurately record user registration information, authenticate login credentials, schedule appointments correctly, and store feedback data without errors.</w:t>
+      </w:r>
+    </w:p>
+    <w:p>
+      <w:pPr>
+        <w:spacing w:after="0" w:line="276" w:lineRule="auto"/>
+        <w:ind w:left="426"/>
+        <w:jc w:val="both"/>
+        <w:rPr>
+          <w:sz w:val="24"/>
+          <w:szCs w:val="24"/>
+        </w:rPr>
+      </w:pPr>
+      <w:r>
+        <w:rPr>
+          <w:b/>
+          <w:bCs/>
+          <w:sz w:val="24"/>
+          <w:szCs w:val="24"/>
+        </w:rPr>
+        <w:t>Reliability:</w:t>
+      </w:r>
+      <w:r>
+        <w:rPr>
+          <w:sz w:val="24"/>
+          <w:szCs w:val="24"/>
+        </w:rPr>
+        <w:t xml:space="preserve"> The app should be available and functional without unexpected crashes or downtime, ensuring users can access it whenever needed.</w:t>
+      </w:r>
+    </w:p>
+    <w:p>
+      <w:pPr>
+        <w:spacing w:after="0" w:line="276" w:lineRule="auto"/>
+        <w:ind w:left="426"/>
+        <w:jc w:val="both"/>
+        <w:rPr>
+          <w:sz w:val="24"/>
+          <w:szCs w:val="24"/>
+        </w:rPr>
+      </w:pPr>
+      <w:r>
+        <w:rPr>
+          <w:b/>
+          <w:bCs/>
+          <w:sz w:val="24"/>
+          <w:szCs w:val="24"/>
+        </w:rPr>
+        <w:t>Usability:</w:t>
+      </w:r>
+      <w:r>
+        <w:rPr>
+          <w:sz w:val="24"/>
+          <w:szCs w:val="24"/>
+        </w:rPr>
+        <w:t xml:space="preserve"> The app interface should be intuitive and user-friendly, allowing users to navigate easily, log in securely, book appointments efficiently, and provide feedback effortlessly.</w:t>
+      </w:r>
+    </w:p>
+    <w:p>
+      <w:pPr>
+        <w:spacing w:after="0" w:line="276" w:lineRule="auto"/>
+        <w:ind w:left="426"/>
+        <w:jc w:val="both"/>
+        <w:rPr>
+          <w:sz w:val="24"/>
+          <w:szCs w:val="24"/>
+        </w:rPr>
+      </w:pPr>
+      <w:r>
+        <w:rPr>
+          <w:b/>
+          <w:bCs/>
+          <w:sz w:val="24"/>
+          <w:szCs w:val="24"/>
+        </w:rPr>
+        <w:t xml:space="preserve">Security: </w:t>
+      </w:r>
+      <w:r>
+        <w:rPr>
+          <w:sz w:val="24"/>
+          <w:szCs w:val="24"/>
+        </w:rPr>
+        <w:t>The app should ensure the security of user data, including registration details, login credentials, and feedback submissions, by implementing appropriate measures such as encryption, secure authentication protocols, and access control.</w:t>
       </w:r>
     </w:p>
     <w:p>
@@ -1671,9 +2211,617 @@
         <w:pStyle w:val="ListParagraph"/>
         <w:numPr>
           <w:ilvl w:val="1"/>
-          <w:numId w:val="10"/>
+          <w:numId w:val="4"/>
         </w:numPr>
         <w:spacing w:after="0" w:line="276" w:lineRule="auto"/>
+        <w:jc w:val="both"/>
+        <w:rPr>
+          <w:b/>
+          <w:bCs/>
+          <w:color w:val="4C94D8" w:themeColor="text2" w:themeTint="80"/>
+          <w:sz w:val="24"/>
+          <w:szCs w:val="24"/>
+        </w:rPr>
+      </w:pPr>
+      <w:r>
+        <w:rPr>
+          <w:b/>
+          <w:bCs/>
+          <w:color w:val="4C94D8" w:themeColor="text2" w:themeTint="80"/>
+          <w:sz w:val="32"/>
+          <w:szCs w:val="32"/>
+        </w:rPr>
+        <w:lastRenderedPageBreak/>
+        <w:t>Data and Process Modeling:</w:t>
+      </w:r>
+    </w:p>
+    <w:p>
+      <w:pPr>
+        <w:spacing w:after="0" w:line="276" w:lineRule="auto"/>
+        <w:jc w:val="both"/>
+        <w:rPr>
+          <w:b/>
+          <w:bCs/>
+          <w:sz w:val="24"/>
+          <w:szCs w:val="24"/>
+        </w:rPr>
+      </w:pPr>
+    </w:p>
+    <w:p>
+      <w:pPr>
+        <w:pStyle w:val="ListParagraph"/>
+        <w:spacing w:after="0" w:line="276" w:lineRule="auto"/>
+        <w:ind w:left="360"/>
+        <w:jc w:val="both"/>
+        <w:rPr>
+          <w:b/>
+          <w:bCs/>
+          <w:sz w:val="24"/>
+          <w:szCs w:val="24"/>
+        </w:rPr>
+      </w:pPr>
+      <w:r>
+        <w:rPr>
+          <w:b/>
+          <w:bCs/>
+          <w:sz w:val="24"/>
+          <w:szCs w:val="24"/>
+        </w:rPr>
+        <w:t>Data Modeling:</w:t>
+      </w:r>
+    </w:p>
+    <w:p>
+      <w:pPr>
+        <w:pStyle w:val="ListParagraph"/>
+        <w:spacing w:after="0" w:line="276" w:lineRule="auto"/>
+        <w:ind w:left="360"/>
+        <w:jc w:val="both"/>
+        <w:rPr>
+          <w:b/>
+          <w:bCs/>
+          <w:sz w:val="24"/>
+          <w:szCs w:val="24"/>
+        </w:rPr>
+      </w:pPr>
+    </w:p>
+    <w:p>
+      <w:pPr>
+        <w:pStyle w:val="ListParagraph"/>
+        <w:spacing w:after="0" w:line="276" w:lineRule="auto"/>
+        <w:ind w:left="360"/>
+        <w:jc w:val="both"/>
+        <w:rPr>
+          <w:b/>
+          <w:bCs/>
+          <w:sz w:val="24"/>
+          <w:szCs w:val="24"/>
+        </w:rPr>
+      </w:pPr>
+      <w:r>
+        <w:rPr>
+          <w:b/>
+          <w:bCs/>
+          <w:sz w:val="24"/>
+          <w:szCs w:val="24"/>
+        </w:rPr>
+        <w:t>1. Identify Data Entities:</w:t>
+      </w:r>
+    </w:p>
+    <w:p>
+      <w:pPr>
+        <w:pStyle w:val="ListParagraph"/>
+        <w:spacing w:after="0" w:line="276" w:lineRule="auto"/>
+        <w:ind w:left="360"/>
+        <w:jc w:val="both"/>
+        <w:rPr>
+          <w:sz w:val="24"/>
+          <w:szCs w:val="24"/>
+        </w:rPr>
+      </w:pPr>
+      <w:r>
+        <w:rPr>
+          <w:b/>
+          <w:bCs/>
+          <w:sz w:val="24"/>
+          <w:szCs w:val="24"/>
+        </w:rPr>
+        <w:t>User:</w:t>
+      </w:r>
+      <w:r>
+        <w:rPr>
+          <w:sz w:val="24"/>
+          <w:szCs w:val="24"/>
+        </w:rPr>
+        <w:t xml:space="preserve"> Represents individuals who interact with the salon app.</w:t>
+      </w:r>
+    </w:p>
+    <w:p>
+      <w:pPr>
+        <w:pStyle w:val="ListParagraph"/>
+        <w:spacing w:after="0" w:line="276" w:lineRule="auto"/>
+        <w:ind w:left="360"/>
+        <w:jc w:val="both"/>
+        <w:rPr>
+          <w:sz w:val="24"/>
+          <w:szCs w:val="24"/>
+        </w:rPr>
+      </w:pPr>
+      <w:r>
+        <w:rPr>
+          <w:sz w:val="24"/>
+          <w:szCs w:val="24"/>
+        </w:rPr>
+        <w:t xml:space="preserve">Attributes: </w:t>
+      </w:r>
+      <w:proofErr w:type="spellStart"/>
+      <w:r>
+        <w:rPr>
+          <w:sz w:val="24"/>
+          <w:szCs w:val="24"/>
+        </w:rPr>
+        <w:t>user_id</w:t>
+      </w:r>
+      <w:proofErr w:type="spellEnd"/>
+      <w:r>
+        <w:rPr>
+          <w:sz w:val="24"/>
+          <w:szCs w:val="24"/>
+        </w:rPr>
+        <w:t xml:space="preserve">, </w:t>
+      </w:r>
+      <w:proofErr w:type="spellStart"/>
+      <w:r>
+        <w:rPr>
+          <w:sz w:val="24"/>
+          <w:szCs w:val="24"/>
+        </w:rPr>
+        <w:t>user_fName</w:t>
+      </w:r>
+      <w:proofErr w:type="spellEnd"/>
+      <w:r>
+        <w:rPr>
+          <w:sz w:val="24"/>
+          <w:szCs w:val="24"/>
+        </w:rPr>
+        <w:t xml:space="preserve">, </w:t>
+      </w:r>
+      <w:proofErr w:type="spellStart"/>
+      <w:r>
+        <w:rPr>
+          <w:sz w:val="24"/>
+          <w:szCs w:val="24"/>
+        </w:rPr>
+        <w:t>user_lName</w:t>
+      </w:r>
+      <w:proofErr w:type="spellEnd"/>
+      <w:r>
+        <w:rPr>
+          <w:sz w:val="24"/>
+          <w:szCs w:val="24"/>
+        </w:rPr>
+        <w:t xml:space="preserve">, </w:t>
+      </w:r>
+      <w:proofErr w:type="spellStart"/>
+      <w:r>
+        <w:rPr>
+          <w:sz w:val="24"/>
+          <w:szCs w:val="24"/>
+        </w:rPr>
+        <w:t>user_phone</w:t>
+      </w:r>
+      <w:proofErr w:type="spellEnd"/>
+      <w:r>
+        <w:rPr>
+          <w:sz w:val="24"/>
+          <w:szCs w:val="24"/>
+        </w:rPr>
+        <w:t xml:space="preserve">, </w:t>
+      </w:r>
+      <w:proofErr w:type="spellStart"/>
+      <w:r>
+        <w:rPr>
+          <w:sz w:val="24"/>
+          <w:szCs w:val="24"/>
+        </w:rPr>
+        <w:t>user_email</w:t>
+      </w:r>
+      <w:proofErr w:type="spellEnd"/>
+      <w:r>
+        <w:rPr>
+          <w:sz w:val="24"/>
+          <w:szCs w:val="24"/>
+        </w:rPr>
+        <w:t xml:space="preserve">, </w:t>
+      </w:r>
+      <w:proofErr w:type="spellStart"/>
+      <w:r>
+        <w:rPr>
+          <w:sz w:val="24"/>
+          <w:szCs w:val="24"/>
+        </w:rPr>
+        <w:t>user_pwd</w:t>
+      </w:r>
+      <w:proofErr w:type="spellEnd"/>
+    </w:p>
+    <w:p>
+      <w:pPr>
+        <w:pStyle w:val="ListParagraph"/>
+        <w:spacing w:after="0" w:line="276" w:lineRule="auto"/>
+        <w:ind w:left="360"/>
+        <w:jc w:val="both"/>
+        <w:rPr>
+          <w:sz w:val="24"/>
+          <w:szCs w:val="24"/>
+        </w:rPr>
+      </w:pPr>
+      <w:r>
+        <w:rPr>
+          <w:b/>
+          <w:bCs/>
+          <w:sz w:val="24"/>
+          <w:szCs w:val="24"/>
+        </w:rPr>
+        <w:t>Feedback:</w:t>
+      </w:r>
+      <w:r>
+        <w:rPr>
+          <w:sz w:val="24"/>
+          <w:szCs w:val="24"/>
+        </w:rPr>
+        <w:t xml:space="preserve"> Represents feedback provided by users.</w:t>
+      </w:r>
+    </w:p>
+    <w:p>
+      <w:pPr>
+        <w:pStyle w:val="ListParagraph"/>
+        <w:spacing w:after="0" w:line="276" w:lineRule="auto"/>
+        <w:ind w:left="360"/>
+        <w:jc w:val="both"/>
+        <w:rPr>
+          <w:sz w:val="24"/>
+          <w:szCs w:val="24"/>
+        </w:rPr>
+      </w:pPr>
+      <w:r>
+        <w:rPr>
+          <w:sz w:val="24"/>
+          <w:szCs w:val="24"/>
+        </w:rPr>
+        <w:t xml:space="preserve">Attributes: id, </w:t>
+      </w:r>
+      <w:proofErr w:type="spellStart"/>
+      <w:r>
+        <w:rPr>
+          <w:sz w:val="24"/>
+          <w:szCs w:val="24"/>
+        </w:rPr>
+        <w:t>userName</w:t>
+      </w:r>
+      <w:proofErr w:type="spellEnd"/>
+      <w:r>
+        <w:rPr>
+          <w:sz w:val="24"/>
+          <w:szCs w:val="24"/>
+        </w:rPr>
+        <w:t>, email, rating, comments</w:t>
+      </w:r>
+    </w:p>
+    <w:p>
+      <w:pPr>
+        <w:pStyle w:val="ListParagraph"/>
+        <w:spacing w:after="0" w:line="276" w:lineRule="auto"/>
+        <w:ind w:left="360"/>
+        <w:jc w:val="both"/>
+        <w:rPr>
+          <w:sz w:val="24"/>
+          <w:szCs w:val="24"/>
+        </w:rPr>
+      </w:pPr>
+      <w:r>
+        <w:rPr>
+          <w:b/>
+          <w:bCs/>
+          <w:sz w:val="24"/>
+          <w:szCs w:val="24"/>
+        </w:rPr>
+        <w:t>Appointment:</w:t>
+      </w:r>
+      <w:r>
+        <w:rPr>
+          <w:sz w:val="24"/>
+          <w:szCs w:val="24"/>
+        </w:rPr>
+        <w:t xml:space="preserve"> Represents appointments booked by users.</w:t>
+      </w:r>
+    </w:p>
+    <w:p>
+      <w:pPr>
+        <w:pStyle w:val="ListParagraph"/>
+        <w:spacing w:after="0" w:line="276" w:lineRule="auto"/>
+        <w:ind w:left="360"/>
+        <w:jc w:val="both"/>
+        <w:rPr>
+          <w:sz w:val="24"/>
+          <w:szCs w:val="24"/>
+        </w:rPr>
+      </w:pPr>
+      <w:r>
+        <w:rPr>
+          <w:sz w:val="24"/>
+          <w:szCs w:val="24"/>
+        </w:rPr>
+        <w:t xml:space="preserve">Attributes: id, </w:t>
+      </w:r>
+      <w:proofErr w:type="spellStart"/>
+      <w:r>
+        <w:rPr>
+          <w:sz w:val="24"/>
+          <w:szCs w:val="24"/>
+        </w:rPr>
+        <w:t>userName</w:t>
+      </w:r>
+      <w:proofErr w:type="spellEnd"/>
+      <w:r>
+        <w:rPr>
+          <w:sz w:val="24"/>
+          <w:szCs w:val="24"/>
+        </w:rPr>
+        <w:t>, service, date, time</w:t>
+      </w:r>
+    </w:p>
+    <w:p>
+      <w:pPr>
+        <w:pStyle w:val="ListParagraph"/>
+        <w:spacing w:after="0" w:line="276" w:lineRule="auto"/>
+        <w:ind w:left="360"/>
+        <w:jc w:val="both"/>
+        <w:rPr>
+          <w:sz w:val="24"/>
+          <w:szCs w:val="24"/>
+        </w:rPr>
+      </w:pPr>
+    </w:p>
+    <w:p>
+      <w:pPr>
+        <w:pStyle w:val="ListParagraph"/>
+        <w:spacing w:after="0" w:line="276" w:lineRule="auto"/>
+        <w:ind w:left="360"/>
+        <w:jc w:val="both"/>
+        <w:rPr>
+          <w:b/>
+          <w:bCs/>
+          <w:sz w:val="24"/>
+          <w:szCs w:val="24"/>
+        </w:rPr>
+      </w:pPr>
+      <w:r>
+        <w:rPr>
+          <w:b/>
+          <w:bCs/>
+          <w:sz w:val="24"/>
+          <w:szCs w:val="24"/>
+        </w:rPr>
+        <w:t>2. Define Relationships:</w:t>
+      </w:r>
+    </w:p>
+    <w:p>
+      <w:pPr>
+        <w:pStyle w:val="ListParagraph"/>
+        <w:spacing w:after="0" w:line="276" w:lineRule="auto"/>
+        <w:ind w:left="360"/>
+        <w:jc w:val="both"/>
+        <w:rPr>
+          <w:sz w:val="24"/>
+          <w:szCs w:val="24"/>
+        </w:rPr>
+      </w:pPr>
+      <w:r>
+        <w:rPr>
+          <w:b/>
+          <w:bCs/>
+          <w:sz w:val="24"/>
+          <w:szCs w:val="24"/>
+        </w:rPr>
+        <w:t>User-Feedback:</w:t>
+      </w:r>
+      <w:r>
+        <w:rPr>
+          <w:sz w:val="24"/>
+          <w:szCs w:val="24"/>
+        </w:rPr>
+        <w:t xml:space="preserve"> One-to-many relationship. Each user can provide multiple feedback.</w:t>
+      </w:r>
+    </w:p>
+    <w:p>
+      <w:pPr>
+        <w:pStyle w:val="ListParagraph"/>
+        <w:spacing w:after="0" w:line="276" w:lineRule="auto"/>
+        <w:ind w:left="360"/>
+        <w:jc w:val="both"/>
+        <w:rPr>
+          <w:sz w:val="24"/>
+          <w:szCs w:val="24"/>
+        </w:rPr>
+      </w:pPr>
+      <w:r>
+        <w:rPr>
+          <w:b/>
+          <w:bCs/>
+          <w:sz w:val="24"/>
+          <w:szCs w:val="24"/>
+        </w:rPr>
+        <w:t>User-Appointment:</w:t>
+      </w:r>
+      <w:r>
+        <w:rPr>
+          <w:sz w:val="24"/>
+          <w:szCs w:val="24"/>
+        </w:rPr>
+        <w:t xml:space="preserve"> One-to-many relationship. Each user can have multiple appointments.</w:t>
+      </w:r>
+    </w:p>
+    <w:p>
+      <w:pPr>
+        <w:pStyle w:val="ListParagraph"/>
+        <w:spacing w:after="0" w:line="276" w:lineRule="auto"/>
+        <w:ind w:left="360"/>
+        <w:jc w:val="both"/>
+        <w:rPr>
+          <w:sz w:val="24"/>
+          <w:szCs w:val="24"/>
+        </w:rPr>
+      </w:pPr>
+    </w:p>
+    <w:p>
+      <w:pPr>
+        <w:pStyle w:val="ListParagraph"/>
+        <w:spacing w:after="0" w:line="276" w:lineRule="auto"/>
+        <w:ind w:left="360"/>
+        <w:jc w:val="both"/>
+        <w:rPr>
+          <w:b/>
+          <w:bCs/>
+          <w:sz w:val="24"/>
+          <w:szCs w:val="24"/>
+        </w:rPr>
+      </w:pPr>
+      <w:r>
+        <w:rPr>
+          <w:b/>
+          <w:bCs/>
+          <w:sz w:val="24"/>
+          <w:szCs w:val="24"/>
+        </w:rPr>
+        <w:t>Process Modeling:</w:t>
+      </w:r>
+    </w:p>
+    <w:p>
+      <w:pPr>
+        <w:pStyle w:val="ListParagraph"/>
+        <w:spacing w:after="0" w:line="276" w:lineRule="auto"/>
+        <w:ind w:left="360"/>
+        <w:jc w:val="both"/>
+        <w:rPr>
+          <w:b/>
+          <w:bCs/>
+          <w:sz w:val="24"/>
+          <w:szCs w:val="24"/>
+        </w:rPr>
+      </w:pPr>
+      <w:r>
+        <w:rPr>
+          <w:b/>
+          <w:bCs/>
+          <w:sz w:val="24"/>
+          <w:szCs w:val="24"/>
+        </w:rPr>
+        <w:t>1. Identify Processes:</w:t>
+      </w:r>
+    </w:p>
+    <w:p>
+      <w:pPr>
+        <w:pStyle w:val="ListParagraph"/>
+        <w:spacing w:after="0" w:line="276" w:lineRule="auto"/>
+        <w:ind w:left="360"/>
+        <w:jc w:val="both"/>
+        <w:rPr>
+          <w:sz w:val="24"/>
+          <w:szCs w:val="24"/>
+        </w:rPr>
+      </w:pPr>
+      <w:r>
+        <w:rPr>
+          <w:sz w:val="24"/>
+          <w:szCs w:val="24"/>
+        </w:rPr>
+        <w:t>User Registration: Process of users registering for the app.</w:t>
+      </w:r>
+    </w:p>
+    <w:p>
+      <w:pPr>
+        <w:pStyle w:val="ListParagraph"/>
+        <w:spacing w:after="0" w:line="276" w:lineRule="auto"/>
+        <w:ind w:left="360"/>
+        <w:jc w:val="both"/>
+        <w:rPr>
+          <w:sz w:val="24"/>
+          <w:szCs w:val="24"/>
+        </w:rPr>
+      </w:pPr>
+      <w:r>
+        <w:rPr>
+          <w:sz w:val="24"/>
+          <w:szCs w:val="24"/>
+        </w:rPr>
+        <w:t>User Login: Process of users logging into the app.</w:t>
+      </w:r>
+    </w:p>
+    <w:p>
+      <w:pPr>
+        <w:pStyle w:val="ListParagraph"/>
+        <w:spacing w:after="0" w:line="276" w:lineRule="auto"/>
+        <w:ind w:left="360"/>
+        <w:jc w:val="both"/>
+        <w:rPr>
+          <w:sz w:val="24"/>
+          <w:szCs w:val="24"/>
+        </w:rPr>
+      </w:pPr>
+      <w:r>
+        <w:rPr>
+          <w:sz w:val="24"/>
+          <w:szCs w:val="24"/>
+        </w:rPr>
+        <w:t>Appointment Booking: Process of users booking appointments.</w:t>
+      </w:r>
+    </w:p>
+    <w:p>
+      <w:pPr>
+        <w:pStyle w:val="ListParagraph"/>
+        <w:spacing w:after="0" w:line="276" w:lineRule="auto"/>
+        <w:ind w:left="360"/>
+        <w:jc w:val="both"/>
+        <w:rPr>
+          <w:sz w:val="24"/>
+          <w:szCs w:val="24"/>
+        </w:rPr>
+      </w:pPr>
+      <w:r>
+        <w:rPr>
+          <w:sz w:val="24"/>
+          <w:szCs w:val="24"/>
+        </w:rPr>
+        <w:t>Feedback Submission: Process of users providing feedback.</w:t>
+      </w:r>
+    </w:p>
+    <w:p>
+      <w:pPr>
+        <w:pStyle w:val="ListParagraph"/>
+        <w:spacing w:after="0" w:line="276" w:lineRule="auto"/>
+        <w:ind w:left="360"/>
+        <w:jc w:val="both"/>
+        <w:rPr>
+          <w:b/>
+          <w:bCs/>
+          <w:sz w:val="24"/>
+          <w:szCs w:val="24"/>
+        </w:rPr>
+      </w:pPr>
+      <w:r>
+        <w:rPr>
+          <w:b/>
+          <w:bCs/>
+          <w:sz w:val="24"/>
+          <w:szCs w:val="24"/>
+        </w:rPr>
+        <w:t>2. Define Process Flow:</w:t>
+      </w:r>
+    </w:p>
+    <w:p>
+      <w:pPr>
+        <w:pStyle w:val="ListParagraph"/>
+        <w:spacing w:after="0" w:line="276" w:lineRule="auto"/>
+        <w:ind w:left="360"/>
         <w:jc w:val="both"/>
         <w:rPr>
           <w:b/>
@@ -1697,7 +2845,7 @@
         <w:pStyle w:val="ListParagraph"/>
         <w:numPr>
           <w:ilvl w:val="0"/>
-          <w:numId w:val="12"/>
+          <w:numId w:val="21"/>
         </w:numPr>
         <w:spacing w:after="0" w:line="276" w:lineRule="auto"/>
         <w:jc w:val="both"/>
@@ -1711,23 +2859,7 @@
           <w:sz w:val="24"/>
           <w:szCs w:val="24"/>
         </w:rPr>
-        <w:t>User First Name (‘</w:t>
-      </w:r>
-      <w:proofErr w:type="spellStart"/>
-      <w:r>
-        <w:rPr>
-          <w:sz w:val="24"/>
-          <w:szCs w:val="24"/>
-        </w:rPr>
-        <w:t>user_fName</w:t>
-      </w:r>
-      <w:proofErr w:type="spellEnd"/>
-      <w:r>
-        <w:rPr>
-          <w:sz w:val="24"/>
-          <w:szCs w:val="24"/>
-        </w:rPr>
-        <w:t>’)</w:t>
+        <w:t>User provides registration details.</w:t>
       </w:r>
     </w:p>
     <w:p>
@@ -1735,7 +2867,7 @@
         <w:pStyle w:val="ListParagraph"/>
         <w:numPr>
           <w:ilvl w:val="0"/>
-          <w:numId w:val="12"/>
+          <w:numId w:val="21"/>
         </w:numPr>
         <w:spacing w:after="0" w:line="276" w:lineRule="auto"/>
         <w:jc w:val="both"/>
@@ -1749,23 +2881,7 @@
           <w:sz w:val="24"/>
           <w:szCs w:val="24"/>
         </w:rPr>
-        <w:t>User Last Name (‘</w:t>
-      </w:r>
-      <w:proofErr w:type="spellStart"/>
-      <w:r>
-        <w:rPr>
-          <w:sz w:val="24"/>
-          <w:szCs w:val="24"/>
-        </w:rPr>
-        <w:t>user_lName</w:t>
-      </w:r>
-      <w:proofErr w:type="spellEnd"/>
-      <w:r>
-        <w:rPr>
-          <w:sz w:val="24"/>
-          <w:szCs w:val="24"/>
-        </w:rPr>
-        <w:t>’)</w:t>
+        <w:t>System validates input data.</w:t>
       </w:r>
     </w:p>
     <w:p>
@@ -1773,7 +2889,7 @@
         <w:pStyle w:val="ListParagraph"/>
         <w:numPr>
           <w:ilvl w:val="0"/>
-          <w:numId w:val="12"/>
+          <w:numId w:val="21"/>
         </w:numPr>
         <w:spacing w:after="0" w:line="276" w:lineRule="auto"/>
         <w:jc w:val="both"/>
@@ -1787,23 +2903,7 @@
           <w:sz w:val="24"/>
           <w:szCs w:val="24"/>
         </w:rPr>
-        <w:t>User Phone Number (‘</w:t>
-      </w:r>
-      <w:proofErr w:type="spellStart"/>
-      <w:r>
-        <w:rPr>
-          <w:sz w:val="24"/>
-          <w:szCs w:val="24"/>
-        </w:rPr>
-        <w:t>user_phone</w:t>
-      </w:r>
-      <w:proofErr w:type="spellEnd"/>
-      <w:r>
-        <w:rPr>
-          <w:sz w:val="24"/>
-          <w:szCs w:val="24"/>
-        </w:rPr>
-        <w:t>’)</w:t>
+        <w:t>System creates a new user account.</w:t>
       </w:r>
     </w:p>
     <w:p>
@@ -1811,7 +2911,7 @@
         <w:pStyle w:val="ListParagraph"/>
         <w:numPr>
           <w:ilvl w:val="0"/>
-          <w:numId w:val="12"/>
+          <w:numId w:val="21"/>
         </w:numPr>
         <w:spacing w:after="0" w:line="276" w:lineRule="auto"/>
         <w:jc w:val="both"/>
@@ -1825,23 +2925,30 @@
           <w:sz w:val="24"/>
           <w:szCs w:val="24"/>
         </w:rPr>
-        <w:t>User Email Address (‘</w:t>
-      </w:r>
-      <w:proofErr w:type="spellStart"/>
-      <w:r>
-        <w:rPr>
-          <w:sz w:val="24"/>
-          <w:szCs w:val="24"/>
-        </w:rPr>
-        <w:t>user_email</w:t>
-      </w:r>
-      <w:proofErr w:type="spellEnd"/>
-      <w:r>
-        <w:rPr>
-          <w:sz w:val="24"/>
-          <w:szCs w:val="24"/>
-        </w:rPr>
-        <w:t>’)</w:t>
+        <w:t>User receives confirmation.</w:t>
+      </w:r>
+    </w:p>
+    <w:p>
+      <w:pPr>
+        <w:pStyle w:val="ListParagraph"/>
+        <w:spacing w:after="0" w:line="276" w:lineRule="auto"/>
+        <w:ind w:left="360"/>
+        <w:jc w:val="both"/>
+        <w:rPr>
+          <w:b/>
+          <w:bCs/>
+          <w:sz w:val="24"/>
+          <w:szCs w:val="24"/>
+        </w:rPr>
+      </w:pPr>
+      <w:r>
+        <w:rPr>
+          <w:b/>
+          <w:bCs/>
+          <w:sz w:val="24"/>
+          <w:szCs w:val="24"/>
+        </w:rPr>
+        <w:t>User Login:</w:t>
       </w:r>
     </w:p>
     <w:p>
@@ -1849,7 +2956,7 @@
         <w:pStyle w:val="ListParagraph"/>
         <w:numPr>
           <w:ilvl w:val="0"/>
-          <w:numId w:val="12"/>
+          <w:numId w:val="22"/>
         </w:numPr>
         <w:spacing w:after="0" w:line="276" w:lineRule="auto"/>
         <w:jc w:val="both"/>
@@ -1863,49 +2970,7 @@
           <w:sz w:val="24"/>
           <w:szCs w:val="24"/>
         </w:rPr>
-        <w:t>User Password (‘</w:t>
-      </w:r>
-      <w:proofErr w:type="spellStart"/>
-      <w:r>
-        <w:rPr>
-          <w:sz w:val="24"/>
-          <w:szCs w:val="24"/>
-        </w:rPr>
-        <w:t>user_pwd</w:t>
-      </w:r>
-      <w:proofErr w:type="spellEnd"/>
-      <w:r>
-        <w:rPr>
-          <w:sz w:val="24"/>
-          <w:szCs w:val="24"/>
-        </w:rPr>
-        <w:t>’)</w:t>
-      </w:r>
-    </w:p>
-    <w:p>
-      <w:pPr>
-        <w:pStyle w:val="ListParagraph"/>
-        <w:numPr>
-          <w:ilvl w:val="1"/>
-          <w:numId w:val="10"/>
-        </w:numPr>
-        <w:spacing w:after="0" w:line="276" w:lineRule="auto"/>
-        <w:jc w:val="both"/>
-        <w:rPr>
-          <w:b/>
-          <w:bCs/>
-          <w:sz w:val="24"/>
-          <w:szCs w:val="24"/>
-        </w:rPr>
-      </w:pPr>
-      <w:r>
-        <w:rPr>
-          <w:b/>
-          <w:bCs/>
-          <w:sz w:val="24"/>
-          <w:szCs w:val="24"/>
-        </w:rPr>
-        <w:t>User Login:</w:t>
+        <w:t>User provides login credentials.</w:t>
       </w:r>
     </w:p>
     <w:p>
@@ -1913,7 +2978,7 @@
         <w:pStyle w:val="ListParagraph"/>
         <w:numPr>
           <w:ilvl w:val="0"/>
-          <w:numId w:val="13"/>
+          <w:numId w:val="22"/>
         </w:numPr>
         <w:spacing w:after="0" w:line="276" w:lineRule="auto"/>
         <w:jc w:val="both"/>
@@ -1927,23 +2992,7 @@
           <w:sz w:val="24"/>
           <w:szCs w:val="24"/>
         </w:rPr>
-        <w:t>Entered Email (‘</w:t>
-      </w:r>
-      <w:proofErr w:type="spellStart"/>
-      <w:r>
-        <w:rPr>
-          <w:sz w:val="24"/>
-          <w:szCs w:val="24"/>
-        </w:rPr>
-        <w:t>inputEmail</w:t>
-      </w:r>
-      <w:proofErr w:type="spellEnd"/>
-      <w:r>
-        <w:rPr>
-          <w:sz w:val="24"/>
-          <w:szCs w:val="24"/>
-        </w:rPr>
-        <w:t>’)</w:t>
+        <w:t>System authenticates user.</w:t>
       </w:r>
     </w:p>
     <w:p>
@@ -1951,7 +3000,7 @@
         <w:pStyle w:val="ListParagraph"/>
         <w:numPr>
           <w:ilvl w:val="0"/>
-          <w:numId w:val="13"/>
+          <w:numId w:val="22"/>
         </w:numPr>
         <w:spacing w:after="0" w:line="276" w:lineRule="auto"/>
         <w:jc w:val="both"/>
@@ -1965,57 +3014,30 @@
           <w:sz w:val="24"/>
           <w:szCs w:val="24"/>
         </w:rPr>
-        <w:t>Entered Password (‘</w:t>
-      </w:r>
-      <w:proofErr w:type="spellStart"/>
-      <w:r>
-        <w:rPr>
-          <w:sz w:val="24"/>
-          <w:szCs w:val="24"/>
-        </w:rPr>
-        <w:t>inputPwd</w:t>
-      </w:r>
-      <w:proofErr w:type="spellEnd"/>
-      <w:r>
-        <w:rPr>
-          <w:sz w:val="24"/>
-          <w:szCs w:val="24"/>
-        </w:rPr>
-        <w:t>’)</w:t>
-      </w:r>
-    </w:p>
-    <w:p>
-      <w:pPr>
-        <w:pStyle w:val="ListParagraph"/>
-        <w:spacing w:after="0" w:line="276" w:lineRule="auto"/>
-        <w:ind w:left="786"/>
-        <w:jc w:val="both"/>
-        <w:rPr>
-          <w:sz w:val="24"/>
-          <w:szCs w:val="24"/>
-        </w:rPr>
-      </w:pPr>
-    </w:p>
-    <w:p>
-      <w:pPr>
-        <w:spacing w:after="0" w:line="276" w:lineRule="auto"/>
-        <w:ind w:firstLine="426"/>
-        <w:jc w:val="both"/>
-        <w:rPr>
-          <w:b/>
-          <w:bCs/>
-          <w:sz w:val="24"/>
-          <w:szCs w:val="24"/>
-        </w:rPr>
-      </w:pPr>
-      <w:r>
-        <w:rPr>
-          <w:b/>
-          <w:bCs/>
-          <w:sz w:val="24"/>
-          <w:szCs w:val="24"/>
-        </w:rPr>
-        <w:t>Outputs:</w:t>
+        <w:t>User gains access to app features.</w:t>
+      </w:r>
+    </w:p>
+    <w:p>
+      <w:pPr>
+        <w:pStyle w:val="ListParagraph"/>
+        <w:spacing w:after="0" w:line="276" w:lineRule="auto"/>
+        <w:ind w:left="360"/>
+        <w:jc w:val="both"/>
+        <w:rPr>
+          <w:b/>
+          <w:bCs/>
+          <w:sz w:val="24"/>
+          <w:szCs w:val="24"/>
+        </w:rPr>
+      </w:pPr>
+      <w:r>
+        <w:rPr>
+          <w:b/>
+          <w:bCs/>
+          <w:sz w:val="24"/>
+          <w:szCs w:val="24"/>
+        </w:rPr>
+        <w:t>Appointment Booking:</w:t>
       </w:r>
     </w:p>
     <w:p>
@@ -2023,41 +3045,21 @@
         <w:pStyle w:val="ListParagraph"/>
         <w:numPr>
           <w:ilvl w:val="0"/>
-          <w:numId w:val="11"/>
+          <w:numId w:val="23"/>
         </w:numPr>
         <w:spacing w:after="0" w:line="276" w:lineRule="auto"/>
         <w:jc w:val="both"/>
         <w:rPr>
-          <w:b/>
-          <w:bCs/>
-          <w:sz w:val="24"/>
-          <w:szCs w:val="24"/>
-        </w:rPr>
-      </w:pPr>
-      <w:r>
-        <w:rPr>
-          <w:b/>
-          <w:bCs/>
-          <w:sz w:val="24"/>
-          <w:szCs w:val="24"/>
-        </w:rPr>
-        <w:t>User Registration:</w:t>
-      </w:r>
-      <w:r>
-        <w:rPr>
-          <w:b/>
-          <w:bCs/>
-          <w:sz w:val="24"/>
-          <w:szCs w:val="24"/>
-        </w:rPr>
-        <w:t xml:space="preserve"> </w:t>
-      </w:r>
-      <w:r>
-        <w:rPr>
-          <w:sz w:val="24"/>
-          <w:szCs w:val="24"/>
-        </w:rPr>
-        <w:t xml:space="preserve">Successful Registration Confirmation Message </w:t>
+          <w:sz w:val="24"/>
+          <w:szCs w:val="24"/>
+        </w:rPr>
+      </w:pPr>
+      <w:r>
+        <w:rPr>
+          <w:sz w:val="24"/>
+          <w:szCs w:val="24"/>
+        </w:rPr>
+        <w:t>User selects service, date, and time.</w:t>
       </w:r>
     </w:p>
     <w:p>
@@ -2065,339 +3067,21 @@
         <w:pStyle w:val="ListParagraph"/>
         <w:numPr>
           <w:ilvl w:val="0"/>
-          <w:numId w:val="11"/>
+          <w:numId w:val="23"/>
         </w:numPr>
         <w:spacing w:after="0" w:line="276" w:lineRule="auto"/>
         <w:jc w:val="both"/>
         <w:rPr>
-          <w:b/>
-          <w:bCs/>
-          <w:sz w:val="24"/>
-          <w:szCs w:val="24"/>
-        </w:rPr>
-      </w:pPr>
-      <w:r>
-        <w:rPr>
-          <w:b/>
-          <w:bCs/>
-          <w:sz w:val="24"/>
-          <w:szCs w:val="24"/>
-        </w:rPr>
-        <w:t>User Login:</w:t>
-      </w:r>
-      <w:r>
-        <w:rPr>
-          <w:b/>
-          <w:bCs/>
-          <w:sz w:val="24"/>
-          <w:szCs w:val="24"/>
-        </w:rPr>
-        <w:t xml:space="preserve"> </w:t>
-      </w:r>
-      <w:r>
-        <w:rPr>
-          <w:sz w:val="24"/>
-          <w:szCs w:val="24"/>
-        </w:rPr>
-        <w:t>Successful Login Redirect to Home Page</w:t>
-      </w:r>
-    </w:p>
-    <w:p>
-      <w:pPr>
-        <w:spacing w:after="0" w:line="276" w:lineRule="auto"/>
-        <w:jc w:val="both"/>
-        <w:rPr>
-          <w:sz w:val="24"/>
-          <w:szCs w:val="24"/>
-        </w:rPr>
-      </w:pPr>
-    </w:p>
-    <w:p>
-      <w:pPr>
-        <w:spacing w:after="0" w:line="276" w:lineRule="auto"/>
-        <w:ind w:firstLine="426"/>
-        <w:jc w:val="both"/>
-        <w:rPr>
-          <w:b/>
-          <w:bCs/>
-          <w:sz w:val="24"/>
-          <w:szCs w:val="24"/>
-        </w:rPr>
-      </w:pPr>
-      <w:r>
-        <w:rPr>
-          <w:b/>
-          <w:bCs/>
-          <w:sz w:val="24"/>
-          <w:szCs w:val="24"/>
-        </w:rPr>
-        <w:t>Processes:</w:t>
-      </w:r>
-    </w:p>
-    <w:p>
-      <w:pPr>
-        <w:pStyle w:val="ListParagraph"/>
-        <w:numPr>
-          <w:ilvl w:val="1"/>
-          <w:numId w:val="11"/>
-        </w:numPr>
-        <w:spacing w:after="0" w:line="276" w:lineRule="auto"/>
-        <w:jc w:val="both"/>
-        <w:rPr>
-          <w:sz w:val="24"/>
-          <w:szCs w:val="24"/>
-        </w:rPr>
-      </w:pPr>
-      <w:r>
-        <w:rPr>
-          <w:b/>
-          <w:bCs/>
-          <w:sz w:val="24"/>
-          <w:szCs w:val="24"/>
-        </w:rPr>
-        <w:t>User Registration:</w:t>
-      </w:r>
-    </w:p>
-    <w:p>
-      <w:pPr>
-        <w:pStyle w:val="ListParagraph"/>
-        <w:numPr>
-          <w:ilvl w:val="2"/>
-          <w:numId w:val="11"/>
-        </w:numPr>
-        <w:spacing w:after="0" w:line="276" w:lineRule="auto"/>
-        <w:jc w:val="both"/>
-        <w:rPr>
-          <w:sz w:val="24"/>
-          <w:szCs w:val="24"/>
-        </w:rPr>
-      </w:pPr>
-      <w:r>
-        <w:rPr>
-          <w:sz w:val="24"/>
-          <w:szCs w:val="24"/>
-        </w:rPr>
-        <w:t>Collect user details from input fields in the registration form.</w:t>
-      </w:r>
-    </w:p>
-    <w:p>
-      <w:pPr>
-        <w:pStyle w:val="ListParagraph"/>
-        <w:numPr>
-          <w:ilvl w:val="2"/>
-          <w:numId w:val="11"/>
-        </w:numPr>
-        <w:spacing w:after="0" w:line="276" w:lineRule="auto"/>
-        <w:jc w:val="both"/>
-        <w:rPr>
-          <w:sz w:val="24"/>
-          <w:szCs w:val="24"/>
-        </w:rPr>
-      </w:pPr>
-      <w:r>
-        <w:rPr>
-          <w:sz w:val="24"/>
-          <w:szCs w:val="24"/>
-        </w:rPr>
-        <w:t>Validate and process the information, including checking for unique email addresses.</w:t>
-      </w:r>
-    </w:p>
-    <w:p>
-      <w:pPr>
-        <w:pStyle w:val="ListParagraph"/>
-        <w:numPr>
-          <w:ilvl w:val="2"/>
-          <w:numId w:val="11"/>
-        </w:numPr>
-        <w:spacing w:after="0" w:line="276" w:lineRule="auto"/>
-        <w:jc w:val="both"/>
-        <w:rPr>
-          <w:sz w:val="24"/>
-          <w:szCs w:val="24"/>
-        </w:rPr>
-      </w:pPr>
-      <w:r>
-        <w:rPr>
-          <w:sz w:val="24"/>
-          <w:szCs w:val="24"/>
-        </w:rPr>
-        <w:t>Create a new User object with the provided details.</w:t>
-      </w:r>
-    </w:p>
-    <w:p>
-      <w:pPr>
-        <w:pStyle w:val="ListParagraph"/>
-        <w:numPr>
-          <w:ilvl w:val="2"/>
-          <w:numId w:val="11"/>
-        </w:numPr>
-        <w:spacing w:after="0" w:line="276" w:lineRule="auto"/>
-        <w:jc w:val="both"/>
-        <w:rPr>
-          <w:sz w:val="24"/>
-          <w:szCs w:val="24"/>
-        </w:rPr>
-      </w:pPr>
-      <w:r>
-        <w:rPr>
-          <w:sz w:val="24"/>
-          <w:szCs w:val="24"/>
-        </w:rPr>
-        <w:t>Display a confirmation message upon successful registration.</w:t>
-      </w:r>
-    </w:p>
-    <w:p>
-      <w:pPr>
-        <w:pStyle w:val="ListParagraph"/>
-        <w:numPr>
-          <w:ilvl w:val="1"/>
-          <w:numId w:val="11"/>
-        </w:numPr>
-        <w:spacing w:after="0" w:line="276" w:lineRule="auto"/>
-        <w:jc w:val="both"/>
-        <w:rPr>
-          <w:b/>
-          <w:bCs/>
-          <w:sz w:val="24"/>
-          <w:szCs w:val="24"/>
-        </w:rPr>
-      </w:pPr>
-      <w:r>
-        <w:rPr>
-          <w:b/>
-          <w:bCs/>
-          <w:sz w:val="24"/>
-          <w:szCs w:val="24"/>
-        </w:rPr>
-        <w:t>User Login:</w:t>
-      </w:r>
-    </w:p>
-    <w:p>
-      <w:pPr>
-        <w:pStyle w:val="ListParagraph"/>
-        <w:numPr>
-          <w:ilvl w:val="2"/>
-          <w:numId w:val="11"/>
-        </w:numPr>
-        <w:spacing w:after="0" w:line="276" w:lineRule="auto"/>
-        <w:jc w:val="both"/>
-        <w:rPr>
-          <w:sz w:val="24"/>
-          <w:szCs w:val="24"/>
-        </w:rPr>
-      </w:pPr>
-      <w:r>
-        <w:rPr>
-          <w:sz w:val="24"/>
-          <w:szCs w:val="24"/>
-        </w:rPr>
-        <w:t>Collect entered email and password from the login form.</w:t>
-      </w:r>
-    </w:p>
-    <w:p>
-      <w:pPr>
-        <w:pStyle w:val="ListParagraph"/>
-        <w:numPr>
-          <w:ilvl w:val="2"/>
-          <w:numId w:val="11"/>
-        </w:numPr>
-        <w:spacing w:after="0" w:line="276" w:lineRule="auto"/>
-        <w:jc w:val="both"/>
-        <w:rPr>
-          <w:sz w:val="24"/>
-          <w:szCs w:val="24"/>
-        </w:rPr>
-      </w:pPr>
-      <w:r>
-        <w:rPr>
-          <w:sz w:val="24"/>
-          <w:szCs w:val="24"/>
-        </w:rPr>
-        <w:t>Validate the input against predefined values or, in a real-world scenario, validate against a database.</w:t>
-      </w:r>
-    </w:p>
-    <w:p>
-      <w:pPr>
-        <w:pStyle w:val="ListParagraph"/>
-        <w:numPr>
-          <w:ilvl w:val="2"/>
-          <w:numId w:val="11"/>
-        </w:numPr>
-        <w:spacing w:after="0" w:line="276" w:lineRule="auto"/>
-        <w:jc w:val="both"/>
-        <w:rPr>
-          <w:sz w:val="24"/>
-          <w:szCs w:val="24"/>
-        </w:rPr>
-      </w:pPr>
-      <w:r>
-        <w:rPr>
-          <w:sz w:val="24"/>
-          <w:szCs w:val="24"/>
-        </w:rPr>
-        <w:lastRenderedPageBreak/>
-        <w:t>Authenticate the user using the validate method in the code.</w:t>
-      </w:r>
-    </w:p>
-    <w:p>
-      <w:pPr>
-        <w:pStyle w:val="ListParagraph"/>
-        <w:numPr>
-          <w:ilvl w:val="2"/>
-          <w:numId w:val="11"/>
-        </w:numPr>
-        <w:spacing w:after="0" w:line="276" w:lineRule="auto"/>
-        <w:jc w:val="both"/>
-        <w:rPr>
-          <w:sz w:val="24"/>
-          <w:szCs w:val="24"/>
-        </w:rPr>
-      </w:pPr>
-      <w:r>
-        <w:rPr>
-          <w:sz w:val="24"/>
-          <w:szCs w:val="24"/>
-        </w:rPr>
-        <w:t>Redirect the user to the home page upon successful login.</w:t>
-      </w:r>
-    </w:p>
-    <w:p>
-      <w:pPr>
-        <w:pStyle w:val="ListParagraph"/>
-        <w:spacing w:after="0" w:line="276" w:lineRule="auto"/>
-        <w:ind w:left="1777"/>
-        <w:jc w:val="both"/>
-        <w:rPr>
-          <w:sz w:val="24"/>
-          <w:szCs w:val="24"/>
-        </w:rPr>
-      </w:pPr>
-    </w:p>
-    <w:p>
-      <w:pPr>
-        <w:spacing w:after="0" w:line="276" w:lineRule="auto"/>
-        <w:ind w:firstLine="426"/>
-        <w:jc w:val="both"/>
-        <w:rPr>
-          <w:sz w:val="24"/>
-          <w:szCs w:val="24"/>
-        </w:rPr>
-      </w:pPr>
-      <w:r>
-        <w:rPr>
-          <w:b/>
-          <w:bCs/>
-          <w:sz w:val="24"/>
-          <w:szCs w:val="24"/>
-        </w:rPr>
-        <w:t>Performance</w:t>
-      </w:r>
-      <w:r>
-        <w:rPr>
-          <w:sz w:val="24"/>
-          <w:szCs w:val="24"/>
-        </w:rPr>
-        <w:t>:</w:t>
+          <w:sz w:val="24"/>
+          <w:szCs w:val="24"/>
+        </w:rPr>
+      </w:pPr>
+      <w:r>
+        <w:rPr>
+          <w:sz w:val="24"/>
+          <w:szCs w:val="24"/>
+        </w:rPr>
+        <w:t>System checks availability.</w:t>
       </w:r>
     </w:p>
     <w:p>
@@ -2405,25 +3089,21 @@
         <w:pStyle w:val="ListParagraph"/>
         <w:numPr>
           <w:ilvl w:val="0"/>
-          <w:numId w:val="14"/>
+          <w:numId w:val="23"/>
         </w:numPr>
         <w:spacing w:after="0" w:line="276" w:lineRule="auto"/>
         <w:jc w:val="both"/>
         <w:rPr>
-          <w:b/>
-          <w:bCs/>
-          <w:sz w:val="24"/>
-          <w:szCs w:val="24"/>
-        </w:rPr>
-      </w:pPr>
-      <w:r>
-        <w:rPr>
-          <w:b/>
-          <w:bCs/>
-          <w:sz w:val="24"/>
-          <w:szCs w:val="24"/>
-        </w:rPr>
-        <w:t>User Registration:</w:t>
+          <w:sz w:val="24"/>
+          <w:szCs w:val="24"/>
+        </w:rPr>
+      </w:pPr>
+      <w:r>
+        <w:rPr>
+          <w:sz w:val="24"/>
+          <w:szCs w:val="24"/>
+        </w:rPr>
+        <w:t>System schedules appointment.</w:t>
       </w:r>
     </w:p>
     <w:p>
@@ -2431,23 +3111,45 @@
         <w:pStyle w:val="ListParagraph"/>
         <w:numPr>
           <w:ilvl w:val="0"/>
-          <w:numId w:val="15"/>
+          <w:numId w:val="23"/>
         </w:numPr>
         <w:spacing w:after="0" w:line="276" w:lineRule="auto"/>
         <w:jc w:val="both"/>
         <w:rPr>
-          <w:b/>
-          <w:bCs/>
-          <w:sz w:val="24"/>
-          <w:szCs w:val="24"/>
-        </w:rPr>
-      </w:pPr>
-      <w:r>
-        <w:rPr>
-          <w:sz w:val="24"/>
-          <w:szCs w:val="24"/>
-        </w:rPr>
-        <w:t>Performance is measured by the time taken to process and store user information.</w:t>
+          <w:sz w:val="24"/>
+          <w:szCs w:val="24"/>
+        </w:rPr>
+      </w:pPr>
+      <w:r>
+        <w:rPr>
+          <w:sz w:val="24"/>
+          <w:szCs w:val="24"/>
+        </w:rPr>
+        <w:t>User receives confirmation.</w:t>
+      </w:r>
+    </w:p>
+    <w:p>
+      <w:pPr>
+        <w:pStyle w:val="ListParagraph"/>
+        <w:spacing w:after="0" w:line="276" w:lineRule="auto"/>
+        <w:ind w:left="360"/>
+        <w:jc w:val="both"/>
+        <w:rPr>
+          <w:b/>
+          <w:bCs/>
+          <w:sz w:val="24"/>
+          <w:szCs w:val="24"/>
+        </w:rPr>
+      </w:pPr>
+      <w:r>
+        <w:rPr>
+          <w:b/>
+          <w:bCs/>
+          <w:sz w:val="24"/>
+          <w:szCs w:val="24"/>
+        </w:rPr>
+        <w:lastRenderedPageBreak/>
+        <w:t>Feedback Submission:</w:t>
       </w:r>
     </w:p>
     <w:p>
@@ -2455,7 +3157,7 @@
         <w:pStyle w:val="ListParagraph"/>
         <w:numPr>
           <w:ilvl w:val="0"/>
-          <w:numId w:val="15"/>
+          <w:numId w:val="24"/>
         </w:numPr>
         <w:spacing w:after="0" w:line="276" w:lineRule="auto"/>
         <w:jc w:val="both"/>
@@ -2469,7 +3171,7 @@
           <w:sz w:val="24"/>
           <w:szCs w:val="24"/>
         </w:rPr>
-        <w:t>Immediate feedback on successful registration contributes to positive user experience.</w:t>
+        <w:t>User provides feedback (rating and comments).</w:t>
       </w:r>
     </w:p>
     <w:p>
@@ -2477,25 +3179,21 @@
         <w:pStyle w:val="ListParagraph"/>
         <w:numPr>
           <w:ilvl w:val="0"/>
-          <w:numId w:val="14"/>
+          <w:numId w:val="24"/>
         </w:numPr>
         <w:spacing w:after="0" w:line="276" w:lineRule="auto"/>
         <w:jc w:val="both"/>
         <w:rPr>
-          <w:b/>
-          <w:bCs/>
-          <w:sz w:val="24"/>
-          <w:szCs w:val="24"/>
-        </w:rPr>
-      </w:pPr>
-      <w:r>
-        <w:rPr>
-          <w:b/>
-          <w:bCs/>
-          <w:sz w:val="24"/>
-          <w:szCs w:val="24"/>
-        </w:rPr>
-        <w:t>User Login:</w:t>
+          <w:sz w:val="24"/>
+          <w:szCs w:val="24"/>
+        </w:rPr>
+      </w:pPr>
+      <w:r>
+        <w:rPr>
+          <w:sz w:val="24"/>
+          <w:szCs w:val="24"/>
+        </w:rPr>
+        <w:t>System stores feedback data.</w:t>
       </w:r>
     </w:p>
     <w:p>
@@ -2503,7 +3201,7 @@
         <w:pStyle w:val="ListParagraph"/>
         <w:numPr>
           <w:ilvl w:val="0"/>
-          <w:numId w:val="16"/>
+          <w:numId w:val="24"/>
         </w:numPr>
         <w:spacing w:after="0" w:line="276" w:lineRule="auto"/>
         <w:jc w:val="both"/>
@@ -2517,462 +3215,678 @@
           <w:sz w:val="24"/>
           <w:szCs w:val="24"/>
         </w:rPr>
-        <w:t>Performance is evaluated based on the speed of authentication and redirection.</w:t>
-      </w:r>
-    </w:p>
-    <w:p>
-      <w:pPr>
-        <w:pStyle w:val="ListParagraph"/>
-        <w:numPr>
-          <w:ilvl w:val="0"/>
-          <w:numId w:val="16"/>
-        </w:numPr>
-        <w:spacing w:after="0" w:line="276" w:lineRule="auto"/>
-        <w:jc w:val="both"/>
-        <w:rPr>
-          <w:sz w:val="24"/>
-          <w:szCs w:val="24"/>
-        </w:rPr>
-      </w:pPr>
-      <w:r>
-        <w:rPr>
-          <w:sz w:val="24"/>
-          <w:szCs w:val="24"/>
-        </w:rPr>
-        <w:t>Real-time validation ensures a quick response to the user.</w:t>
-      </w:r>
-    </w:p>
-    <w:p>
-      <w:pPr>
-        <w:spacing w:after="0" w:line="276" w:lineRule="auto"/>
-        <w:jc w:val="both"/>
-        <w:rPr>
-          <w:sz w:val="24"/>
-          <w:szCs w:val="24"/>
-        </w:rPr>
-      </w:pPr>
-    </w:p>
-    <w:p>
-      <w:pPr>
-        <w:spacing w:after="0" w:line="276" w:lineRule="auto"/>
-        <w:ind w:firstLine="426"/>
-        <w:jc w:val="both"/>
-        <w:rPr>
-          <w:sz w:val="24"/>
-          <w:szCs w:val="24"/>
-        </w:rPr>
-      </w:pPr>
-      <w:r>
-        <w:rPr>
-          <w:b/>
-          <w:bCs/>
-          <w:sz w:val="24"/>
-          <w:szCs w:val="24"/>
-        </w:rPr>
-        <w:t>c. Data and Process Modeling:</w:t>
-      </w:r>
-    </w:p>
-    <w:p>
-      <w:pPr>
-        <w:spacing w:after="0" w:line="276" w:lineRule="auto"/>
-        <w:ind w:left="426"/>
-        <w:jc w:val="both"/>
-        <w:rPr>
-          <w:sz w:val="24"/>
-          <w:szCs w:val="24"/>
-        </w:rPr>
-      </w:pPr>
-      <w:r>
-        <w:rPr>
-          <w:sz w:val="24"/>
-          <w:szCs w:val="24"/>
-        </w:rPr>
-        <w:t>Structured Analysis techniques are applied to model the data and processes involved in user login and registration.</w:t>
-      </w:r>
-    </w:p>
-    <w:p>
-      <w:pPr>
-        <w:spacing w:after="0" w:line="276" w:lineRule="auto"/>
-        <w:ind w:firstLine="360"/>
-        <w:jc w:val="both"/>
-        <w:rPr>
-          <w:b/>
-          <w:bCs/>
-          <w:sz w:val="24"/>
-          <w:szCs w:val="24"/>
-        </w:rPr>
-      </w:pPr>
-      <w:r>
-        <w:rPr>
-          <w:sz w:val="24"/>
-          <w:szCs w:val="24"/>
-        </w:rPr>
-        <w:t xml:space="preserve"> </w:t>
-      </w:r>
-      <w:r>
-        <w:rPr>
-          <w:b/>
-          <w:bCs/>
-          <w:sz w:val="24"/>
-          <w:szCs w:val="24"/>
-        </w:rPr>
-        <w:t>Data Modeling:</w:t>
-      </w:r>
-    </w:p>
-    <w:p>
-      <w:pPr>
-        <w:pStyle w:val="ListParagraph"/>
-        <w:numPr>
-          <w:ilvl w:val="0"/>
-          <w:numId w:val="17"/>
-        </w:numPr>
-        <w:spacing w:after="0" w:line="276" w:lineRule="auto"/>
-        <w:jc w:val="both"/>
-        <w:rPr>
-          <w:sz w:val="24"/>
-          <w:szCs w:val="24"/>
-        </w:rPr>
-      </w:pPr>
-      <w:r>
-        <w:rPr>
-          <w:sz w:val="24"/>
-          <w:szCs w:val="24"/>
-        </w:rPr>
-        <w:t>Entities:</w:t>
-      </w:r>
-    </w:p>
-    <w:p>
-      <w:pPr>
-        <w:pStyle w:val="ListParagraph"/>
-        <w:numPr>
-          <w:ilvl w:val="0"/>
-          <w:numId w:val="18"/>
-        </w:numPr>
-        <w:spacing w:after="0" w:line="276" w:lineRule="auto"/>
-        <w:jc w:val="both"/>
-        <w:rPr>
-          <w:sz w:val="24"/>
-          <w:szCs w:val="24"/>
-        </w:rPr>
-      </w:pPr>
-      <w:r>
-        <w:rPr>
-          <w:sz w:val="24"/>
-          <w:szCs w:val="24"/>
-        </w:rPr>
-        <w:t>User entity with attributes (</w:t>
-      </w:r>
-      <w:proofErr w:type="spellStart"/>
-      <w:r>
-        <w:rPr>
-          <w:sz w:val="24"/>
-          <w:szCs w:val="24"/>
-        </w:rPr>
-        <w:t>user_id</w:t>
-      </w:r>
-      <w:proofErr w:type="spellEnd"/>
-      <w:r>
-        <w:rPr>
-          <w:sz w:val="24"/>
-          <w:szCs w:val="24"/>
-        </w:rPr>
-        <w:t xml:space="preserve">, </w:t>
-      </w:r>
-      <w:proofErr w:type="spellStart"/>
-      <w:r>
-        <w:rPr>
-          <w:sz w:val="24"/>
-          <w:szCs w:val="24"/>
-        </w:rPr>
-        <w:t>user_fName</w:t>
-      </w:r>
-      <w:proofErr w:type="spellEnd"/>
-      <w:r>
-        <w:rPr>
-          <w:sz w:val="24"/>
-          <w:szCs w:val="24"/>
-        </w:rPr>
-        <w:t xml:space="preserve">, </w:t>
-      </w:r>
-      <w:proofErr w:type="spellStart"/>
-      <w:r>
-        <w:rPr>
-          <w:sz w:val="24"/>
-          <w:szCs w:val="24"/>
-        </w:rPr>
-        <w:t>user_lName</w:t>
-      </w:r>
-      <w:proofErr w:type="spellEnd"/>
-      <w:r>
-        <w:rPr>
-          <w:sz w:val="24"/>
-          <w:szCs w:val="24"/>
-        </w:rPr>
-        <w:t xml:space="preserve">, </w:t>
-      </w:r>
-      <w:proofErr w:type="spellStart"/>
-      <w:r>
-        <w:rPr>
-          <w:sz w:val="24"/>
-          <w:szCs w:val="24"/>
-        </w:rPr>
-        <w:t>user_phone</w:t>
-      </w:r>
-      <w:proofErr w:type="spellEnd"/>
-      <w:r>
-        <w:rPr>
-          <w:sz w:val="24"/>
-          <w:szCs w:val="24"/>
-        </w:rPr>
-        <w:t xml:space="preserve">, </w:t>
-      </w:r>
-      <w:proofErr w:type="spellStart"/>
-      <w:r>
-        <w:rPr>
-          <w:sz w:val="24"/>
-          <w:szCs w:val="24"/>
-        </w:rPr>
-        <w:t>user_email</w:t>
-      </w:r>
-      <w:proofErr w:type="spellEnd"/>
-      <w:r>
-        <w:rPr>
-          <w:sz w:val="24"/>
-          <w:szCs w:val="24"/>
-        </w:rPr>
-        <w:t xml:space="preserve">, </w:t>
-      </w:r>
-      <w:proofErr w:type="spellStart"/>
-      <w:r>
-        <w:rPr>
-          <w:sz w:val="24"/>
-          <w:szCs w:val="24"/>
-        </w:rPr>
-        <w:t>user_pwd</w:t>
-      </w:r>
-      <w:proofErr w:type="spellEnd"/>
-      <w:r>
-        <w:rPr>
-          <w:sz w:val="24"/>
-          <w:szCs w:val="24"/>
-        </w:rPr>
-        <w:t>).</w:t>
-      </w:r>
-    </w:p>
-    <w:p>
-      <w:pPr>
-        <w:pStyle w:val="ListParagraph"/>
-        <w:numPr>
-          <w:ilvl w:val="0"/>
-          <w:numId w:val="18"/>
-        </w:numPr>
-        <w:spacing w:after="0" w:line="276" w:lineRule="auto"/>
-        <w:jc w:val="both"/>
-        <w:rPr>
-          <w:sz w:val="24"/>
-          <w:szCs w:val="24"/>
-        </w:rPr>
-      </w:pPr>
-      <w:r>
-        <w:rPr>
+        <w:t>Confirmation message is displayed.</w:t>
+      </w:r>
+    </w:p>
+    <w:p>
+      <w:pPr>
+        <w:spacing w:after="0" w:line="276" w:lineRule="auto"/>
+        <w:jc w:val="both"/>
+        <w:rPr>
+          <w:b/>
+          <w:bCs/>
+          <w:sz w:val="24"/>
+          <w:szCs w:val="24"/>
+        </w:rPr>
+      </w:pPr>
+    </w:p>
+    <w:p>
+      <w:pPr>
+        <w:spacing w:after="0" w:line="276" w:lineRule="auto"/>
+        <w:jc w:val="both"/>
+        <w:rPr>
+          <w:b/>
+          <w:bCs/>
+          <w:sz w:val="24"/>
+          <w:szCs w:val="24"/>
+        </w:rPr>
+      </w:pPr>
+    </w:p>
+    <w:p>
+      <w:pPr>
+        <w:spacing w:after="0" w:line="276" w:lineRule="auto"/>
+        <w:jc w:val="both"/>
+        <w:rPr>
+          <w:b/>
+          <w:bCs/>
+          <w:sz w:val="24"/>
+          <w:szCs w:val="24"/>
+        </w:rPr>
+      </w:pPr>
+    </w:p>
+    <w:p>
+      <w:pPr>
+        <w:spacing w:after="0" w:line="276" w:lineRule="auto"/>
+        <w:jc w:val="both"/>
+        <w:rPr>
+          <w:b/>
+          <w:bCs/>
+          <w:sz w:val="24"/>
+          <w:szCs w:val="24"/>
+        </w:rPr>
+      </w:pPr>
+    </w:p>
+    <w:p>
+      <w:pPr>
+        <w:spacing w:after="0" w:line="276" w:lineRule="auto"/>
+        <w:jc w:val="both"/>
+        <w:rPr>
+          <w:b/>
+          <w:bCs/>
+          <w:sz w:val="24"/>
+          <w:szCs w:val="24"/>
+        </w:rPr>
+      </w:pPr>
+    </w:p>
+    <w:p>
+      <w:pPr>
+        <w:spacing w:after="0" w:line="276" w:lineRule="auto"/>
+        <w:jc w:val="both"/>
+        <w:rPr>
+          <w:b/>
+          <w:bCs/>
+          <w:sz w:val="24"/>
+          <w:szCs w:val="24"/>
+        </w:rPr>
+      </w:pPr>
+    </w:p>
+    <w:p>
+      <w:pPr>
+        <w:spacing w:after="0" w:line="276" w:lineRule="auto"/>
+        <w:jc w:val="both"/>
+        <w:rPr>
+          <w:b/>
+          <w:bCs/>
+          <w:sz w:val="24"/>
+          <w:szCs w:val="24"/>
+        </w:rPr>
+      </w:pPr>
+    </w:p>
+    <w:p>
+      <w:pPr>
+        <w:spacing w:after="0" w:line="276" w:lineRule="auto"/>
+        <w:jc w:val="both"/>
+        <w:rPr>
+          <w:b/>
+          <w:bCs/>
+          <w:sz w:val="24"/>
+          <w:szCs w:val="24"/>
+        </w:rPr>
+      </w:pPr>
+    </w:p>
+    <w:p>
+      <w:pPr>
+        <w:spacing w:after="0" w:line="276" w:lineRule="auto"/>
+        <w:jc w:val="both"/>
+        <w:rPr>
+          <w:b/>
+          <w:bCs/>
+          <w:sz w:val="24"/>
+          <w:szCs w:val="24"/>
+        </w:rPr>
+      </w:pPr>
+    </w:p>
+    <w:p>
+      <w:pPr>
+        <w:spacing w:after="0" w:line="276" w:lineRule="auto"/>
+        <w:jc w:val="both"/>
+        <w:rPr>
+          <w:b/>
+          <w:bCs/>
+          <w:sz w:val="24"/>
+          <w:szCs w:val="24"/>
+        </w:rPr>
+      </w:pPr>
+    </w:p>
+    <w:p>
+      <w:pPr>
+        <w:spacing w:after="0" w:line="276" w:lineRule="auto"/>
+        <w:jc w:val="both"/>
+        <w:rPr>
+          <w:b/>
+          <w:bCs/>
+          <w:sz w:val="24"/>
+          <w:szCs w:val="24"/>
+        </w:rPr>
+      </w:pPr>
+    </w:p>
+    <w:p>
+      <w:pPr>
+        <w:spacing w:after="0" w:line="276" w:lineRule="auto"/>
+        <w:jc w:val="both"/>
+        <w:rPr>
+          <w:b/>
+          <w:bCs/>
+          <w:sz w:val="24"/>
+          <w:szCs w:val="24"/>
+        </w:rPr>
+      </w:pPr>
+    </w:p>
+    <w:p>
+      <w:pPr>
+        <w:spacing w:after="0" w:line="276" w:lineRule="auto"/>
+        <w:jc w:val="both"/>
+        <w:rPr>
+          <w:b/>
+          <w:bCs/>
+          <w:sz w:val="24"/>
+          <w:szCs w:val="24"/>
+        </w:rPr>
+      </w:pPr>
+    </w:p>
+    <w:p>
+      <w:pPr>
+        <w:spacing w:after="0" w:line="276" w:lineRule="auto"/>
+        <w:jc w:val="both"/>
+        <w:rPr>
+          <w:b/>
+          <w:bCs/>
+          <w:sz w:val="24"/>
+          <w:szCs w:val="24"/>
+        </w:rPr>
+      </w:pPr>
+    </w:p>
+    <w:p>
+      <w:pPr>
+        <w:spacing w:after="0" w:line="276" w:lineRule="auto"/>
+        <w:jc w:val="both"/>
+        <w:rPr>
+          <w:b/>
+          <w:bCs/>
+          <w:sz w:val="24"/>
+          <w:szCs w:val="24"/>
+        </w:rPr>
+      </w:pPr>
+    </w:p>
+    <w:p>
+      <w:pPr>
+        <w:spacing w:after="0" w:line="276" w:lineRule="auto"/>
+        <w:jc w:val="both"/>
+        <w:rPr>
+          <w:b/>
+          <w:bCs/>
+          <w:sz w:val="24"/>
+          <w:szCs w:val="24"/>
+        </w:rPr>
+      </w:pPr>
+    </w:p>
+    <w:p>
+      <w:pPr>
+        <w:spacing w:after="0" w:line="276" w:lineRule="auto"/>
+        <w:jc w:val="both"/>
+        <w:rPr>
+          <w:b/>
+          <w:bCs/>
+          <w:sz w:val="24"/>
+          <w:szCs w:val="24"/>
+        </w:rPr>
+      </w:pPr>
+    </w:p>
+    <w:p>
+      <w:pPr>
+        <w:spacing w:after="0" w:line="276" w:lineRule="auto"/>
+        <w:jc w:val="both"/>
+        <w:rPr>
+          <w:b/>
+          <w:bCs/>
+          <w:sz w:val="24"/>
+          <w:szCs w:val="24"/>
+        </w:rPr>
+      </w:pPr>
+    </w:p>
+    <w:p>
+      <w:pPr>
+        <w:spacing w:after="0" w:line="276" w:lineRule="auto"/>
+        <w:jc w:val="both"/>
+        <w:rPr>
+          <w:b/>
+          <w:bCs/>
+          <w:sz w:val="24"/>
+          <w:szCs w:val="24"/>
+        </w:rPr>
+      </w:pPr>
+    </w:p>
+    <w:p>
+      <w:pPr>
+        <w:spacing w:after="0" w:line="276" w:lineRule="auto"/>
+        <w:jc w:val="both"/>
+        <w:rPr>
+          <w:b/>
+          <w:bCs/>
+          <w:sz w:val="24"/>
+          <w:szCs w:val="24"/>
+        </w:rPr>
+      </w:pPr>
+      <w:r>
+        <w:rPr>
+          <w:b/>
+          <w:bCs/>
+          <w:sz w:val="24"/>
+          <w:szCs w:val="24"/>
+        </w:rPr>
+        <w:t>D. Modeling Documents:</w:t>
+      </w:r>
+    </w:p>
+    <w:p>
+      <w:pPr>
+        <w:spacing w:after="0" w:line="276" w:lineRule="auto"/>
+        <w:jc w:val="both"/>
+        <w:rPr>
+          <w:b/>
+          <w:bCs/>
+          <w:sz w:val="24"/>
+          <w:szCs w:val="24"/>
+        </w:rPr>
+      </w:pPr>
+      <w:r>
+        <w:rPr>
+          <w:b/>
+          <w:bCs/>
+          <w:sz w:val="24"/>
+          <w:szCs w:val="24"/>
+        </w:rPr>
+        <w:t>I. Functional Decomposition Diagram</w:t>
+      </w:r>
+    </w:p>
+    <w:p>
+      <w:pPr>
+        <w:spacing w:after="0" w:line="276" w:lineRule="auto"/>
+        <w:jc w:val="both"/>
+        <w:rPr>
+          <w:b/>
+          <w:bCs/>
+          <w:sz w:val="24"/>
+          <w:szCs w:val="24"/>
+        </w:rPr>
+      </w:pPr>
+      <w:r>
+        <w:rPr>
+          <w:b/>
+          <w:bCs/>
+          <w:noProof/>
+          <w:sz w:val="24"/>
+          <w:szCs w:val="24"/>
+        </w:rPr>
+        <w:lastRenderedPageBreak/>
+        <w:drawing>
+          <wp:inline distT="0" distB="0" distL="0" distR="0" wp14:anchorId="54732C2F" wp14:editId="6EF74950">
+            <wp:extent cx="5943600" cy="3820160"/>
+            <wp:effectExtent l="0" t="0" r="0" b="8890"/>
+            <wp:docPr id="522190916" name="Picture 1"/>
+            <wp:cNvGraphicFramePr>
+              <a:graphicFrameLocks xmlns:a="http://schemas.openxmlformats.org/drawingml/2006/main" noChangeAspect="1"/>
+            </wp:cNvGraphicFramePr>
+            <a:graphic xmlns:a="http://schemas.openxmlformats.org/drawingml/2006/main">
+              <a:graphicData uri="http://schemas.openxmlformats.org/drawingml/2006/picture">
+                <pic:pic xmlns:pic="http://schemas.openxmlformats.org/drawingml/2006/picture">
+                  <pic:nvPicPr>
+                    <pic:cNvPr id="522190916" name="Picture 522190916"/>
+                    <pic:cNvPicPr/>
+                  </pic:nvPicPr>
+                  <pic:blipFill>
+                    <a:blip r:embed="rId6">
+                      <a:extLst>
+                        <a:ext uri="{28A0092B-C50C-407E-A947-70E740481C1C}">
+                          <a14:useLocalDpi xmlns:a14="http://schemas.microsoft.com/office/drawing/2010/main" val="0"/>
+                        </a:ext>
+                      </a:extLst>
+                    </a:blip>
+                    <a:stretch>
+                      <a:fillRect/>
+                    </a:stretch>
+                  </pic:blipFill>
+                  <pic:spPr>
+                    <a:xfrm>
+                      <a:off x="0" y="0"/>
+                      <a:ext cx="5943600" cy="3820160"/>
+                    </a:xfrm>
+                    <a:prstGeom prst="rect">
+                      <a:avLst/>
+                    </a:prstGeom>
+                  </pic:spPr>
+                </pic:pic>
+              </a:graphicData>
+            </a:graphic>
+          </wp:inline>
+        </w:drawing>
+      </w:r>
+    </w:p>
+    <w:p>
+      <w:pPr>
+        <w:spacing w:after="0" w:line="276" w:lineRule="auto"/>
+        <w:jc w:val="both"/>
+        <w:rPr>
+          <w:b/>
+          <w:bCs/>
+          <w:sz w:val="24"/>
+          <w:szCs w:val="24"/>
+        </w:rPr>
+      </w:pPr>
+    </w:p>
+    <w:p>
+      <w:pPr>
+        <w:spacing w:after="0" w:line="276" w:lineRule="auto"/>
+        <w:jc w:val="both"/>
+        <w:rPr>
+          <w:b/>
+          <w:bCs/>
+          <w:sz w:val="24"/>
+          <w:szCs w:val="24"/>
+        </w:rPr>
+      </w:pPr>
+      <w:r>
+        <w:rPr>
+          <w:b/>
+          <w:bCs/>
+          <w:sz w:val="24"/>
+          <w:szCs w:val="24"/>
+        </w:rPr>
+        <w:t>II. Data Flow Diagram</w:t>
+      </w:r>
+    </w:p>
+    <w:p>
+      <w:pPr>
+        <w:spacing w:after="0" w:line="276" w:lineRule="auto"/>
+        <w:jc w:val="both"/>
+        <w:rPr>
+          <w:b/>
+          <w:bCs/>
+          <w:sz w:val="24"/>
+          <w:szCs w:val="24"/>
+        </w:rPr>
+      </w:pPr>
+      <w:r>
+        <w:rPr>
+          <w:b/>
+          <w:bCs/>
+          <w:noProof/>
+          <w:sz w:val="24"/>
+          <w:szCs w:val="24"/>
+        </w:rPr>
+        <w:drawing>
+          <wp:inline distT="0" distB="0" distL="0" distR="0" wp14:anchorId="50F9EABC" wp14:editId="35E2B00C">
+            <wp:extent cx="5248275" cy="3533775"/>
+            <wp:effectExtent l="0" t="0" r="9525" b="9525"/>
+            <wp:docPr id="1474069510" name="Picture 2"/>
+            <wp:cNvGraphicFramePr>
+              <a:graphicFrameLocks xmlns:a="http://schemas.openxmlformats.org/drawingml/2006/main" noChangeAspect="1"/>
+            </wp:cNvGraphicFramePr>
+            <a:graphic xmlns:a="http://schemas.openxmlformats.org/drawingml/2006/main">
+              <a:graphicData uri="http://schemas.openxmlformats.org/drawingml/2006/picture">
+                <pic:pic xmlns:pic="http://schemas.openxmlformats.org/drawingml/2006/picture">
+                  <pic:nvPicPr>
+                    <pic:cNvPr id="1474069510" name="Picture 1474069510"/>
+                    <pic:cNvPicPr/>
+                  </pic:nvPicPr>
+                  <pic:blipFill>
+                    <a:blip r:embed="rId7">
+                      <a:extLst>
+                        <a:ext uri="{28A0092B-C50C-407E-A947-70E740481C1C}">
+                          <a14:useLocalDpi xmlns:a14="http://schemas.microsoft.com/office/drawing/2010/main" val="0"/>
+                        </a:ext>
+                      </a:extLst>
+                    </a:blip>
+                    <a:stretch>
+                      <a:fillRect/>
+                    </a:stretch>
+                  </pic:blipFill>
+                  <pic:spPr>
+                    <a:xfrm>
+                      <a:off x="0" y="0"/>
+                      <a:ext cx="5248275" cy="3533775"/>
+                    </a:xfrm>
+                    <a:prstGeom prst="rect">
+                      <a:avLst/>
+                    </a:prstGeom>
+                  </pic:spPr>
+                </pic:pic>
+              </a:graphicData>
+            </a:graphic>
+          </wp:inline>
+        </w:drawing>
+      </w:r>
+    </w:p>
+    <w:p>
+      <w:pPr>
+        <w:spacing w:after="0" w:line="276" w:lineRule="auto"/>
+        <w:jc w:val="both"/>
+        <w:rPr>
+          <w:b/>
+          <w:bCs/>
+          <w:sz w:val="24"/>
+          <w:szCs w:val="24"/>
+        </w:rPr>
+      </w:pPr>
+    </w:p>
+    <w:p>
+      <w:pPr>
+        <w:spacing w:after="0" w:line="276" w:lineRule="auto"/>
+        <w:jc w:val="both"/>
+        <w:rPr>
+          <w:b/>
+          <w:bCs/>
+          <w:sz w:val="24"/>
+          <w:szCs w:val="24"/>
+        </w:rPr>
+      </w:pPr>
+    </w:p>
+    <w:p>
+      <w:pPr>
+        <w:spacing w:after="0" w:line="276" w:lineRule="auto"/>
+        <w:jc w:val="both"/>
+        <w:rPr>
+          <w:b/>
+          <w:bCs/>
+          <w:sz w:val="24"/>
+          <w:szCs w:val="24"/>
+        </w:rPr>
+      </w:pPr>
+      <w:r>
+        <w:rPr>
+          <w:b/>
+          <w:bCs/>
+          <w:sz w:val="24"/>
+          <w:szCs w:val="24"/>
+        </w:rPr>
+        <w:t>E. Object Modeling using UML (Unified Modeling Language) notation</w:t>
+      </w:r>
+    </w:p>
+    <w:p>
+      <w:pPr>
+        <w:spacing w:after="0" w:line="276" w:lineRule="auto"/>
+        <w:jc w:val="both"/>
+        <w:rPr>
+          <w:b/>
+          <w:bCs/>
+          <w:sz w:val="24"/>
+          <w:szCs w:val="24"/>
+        </w:rPr>
+      </w:pPr>
+      <w:r>
+        <w:rPr>
+          <w:b/>
+          <w:bCs/>
+          <w:noProof/>
+          <w:sz w:val="24"/>
+          <w:szCs w:val="24"/>
+        </w:rPr>
+        <w:drawing>
+          <wp:inline distT="0" distB="0" distL="0" distR="0" wp14:anchorId="34F9E0E9" wp14:editId="78570663">
+            <wp:extent cx="5438775" cy="5191125"/>
+            <wp:effectExtent l="0" t="0" r="9525" b="9525"/>
+            <wp:docPr id="433569147" name="Picture 3"/>
+            <wp:cNvGraphicFramePr>
+              <a:graphicFrameLocks xmlns:a="http://schemas.openxmlformats.org/drawingml/2006/main" noChangeAspect="1"/>
+            </wp:cNvGraphicFramePr>
+            <a:graphic xmlns:a="http://schemas.openxmlformats.org/drawingml/2006/main">
+              <a:graphicData uri="http://schemas.openxmlformats.org/drawingml/2006/picture">
+                <pic:pic xmlns:pic="http://schemas.openxmlformats.org/drawingml/2006/picture">
+                  <pic:nvPicPr>
+                    <pic:cNvPr id="433569147" name="Picture 433569147"/>
+                    <pic:cNvPicPr/>
+                  </pic:nvPicPr>
+                  <pic:blipFill>
+                    <a:blip r:embed="rId8">
+                      <a:extLst>
+                        <a:ext uri="{28A0092B-C50C-407E-A947-70E740481C1C}">
+                          <a14:useLocalDpi xmlns:a14="http://schemas.microsoft.com/office/drawing/2010/main" val="0"/>
+                        </a:ext>
+                      </a:extLst>
+                    </a:blip>
+                    <a:stretch>
+                      <a:fillRect/>
+                    </a:stretch>
+                  </pic:blipFill>
+                  <pic:spPr>
+                    <a:xfrm>
+                      <a:off x="0" y="0"/>
+                      <a:ext cx="5438775" cy="5191125"/>
+                    </a:xfrm>
+                    <a:prstGeom prst="rect">
+                      <a:avLst/>
+                    </a:prstGeom>
+                  </pic:spPr>
+                </pic:pic>
+              </a:graphicData>
+            </a:graphic>
+          </wp:inline>
+        </w:drawing>
+      </w:r>
+    </w:p>
+    <w:p>
+      <w:pPr>
+        <w:spacing w:after="0" w:line="276" w:lineRule="auto"/>
+        <w:jc w:val="both"/>
+        <w:rPr>
+          <w:b/>
+          <w:bCs/>
+          <w:sz w:val="24"/>
+          <w:szCs w:val="24"/>
+        </w:rPr>
+      </w:pPr>
+    </w:p>
+    <w:p>
+      <w:pPr>
+        <w:spacing w:after="0" w:line="276" w:lineRule="auto"/>
+        <w:jc w:val="both"/>
+        <w:rPr>
+          <w:b/>
+          <w:bCs/>
+          <w:sz w:val="24"/>
+          <w:szCs w:val="24"/>
+        </w:rPr>
+      </w:pPr>
+      <w:r>
+        <w:rPr>
+          <w:b/>
+          <w:bCs/>
           <w:sz w:val="24"/>
           <w:szCs w:val="24"/>
         </w:rPr>
         <w:t>Relationships:</w:t>
       </w:r>
-      <w:r>
-        <w:rPr>
-          <w:sz w:val="24"/>
-          <w:szCs w:val="24"/>
-        </w:rPr>
-        <w:t xml:space="preserve"> </w:t>
-      </w:r>
-      <w:r>
-        <w:rPr>
-          <w:sz w:val="24"/>
-          <w:szCs w:val="24"/>
-        </w:rPr>
-        <w:t>Relationship between user registration data and the authentication process.</w:t>
-      </w:r>
-    </w:p>
-    <w:p>
-      <w:pPr>
-        <w:spacing w:after="0" w:line="276" w:lineRule="auto"/>
-        <w:ind w:firstLine="360"/>
-        <w:jc w:val="both"/>
-        <w:rPr>
-          <w:b/>
-          <w:bCs/>
-          <w:sz w:val="24"/>
-          <w:szCs w:val="24"/>
-        </w:rPr>
-      </w:pPr>
-      <w:r>
-        <w:rPr>
-          <w:b/>
-          <w:bCs/>
-          <w:sz w:val="24"/>
-          <w:szCs w:val="24"/>
-        </w:rPr>
-        <w:t>Process Modeling:</w:t>
-      </w:r>
-    </w:p>
-    <w:p>
-      <w:pPr>
-        <w:pStyle w:val="ListParagraph"/>
-        <w:numPr>
-          <w:ilvl w:val="0"/>
-          <w:numId w:val="19"/>
-        </w:numPr>
-        <w:spacing w:after="0" w:line="276" w:lineRule="auto"/>
-        <w:jc w:val="both"/>
-        <w:rPr>
-          <w:sz w:val="24"/>
-          <w:szCs w:val="24"/>
-        </w:rPr>
-      </w:pPr>
-      <w:r>
-        <w:rPr>
-          <w:sz w:val="24"/>
-          <w:szCs w:val="24"/>
-        </w:rPr>
-        <w:t>User Registration Process:</w:t>
-      </w:r>
-    </w:p>
-    <w:p>
-      <w:pPr>
-        <w:pStyle w:val="ListParagraph"/>
-        <w:numPr>
-          <w:ilvl w:val="0"/>
-          <w:numId w:val="18"/>
-        </w:numPr>
-        <w:spacing w:after="0" w:line="276" w:lineRule="auto"/>
-        <w:jc w:val="both"/>
-        <w:rPr>
-          <w:sz w:val="24"/>
-          <w:szCs w:val="24"/>
-        </w:rPr>
-      </w:pPr>
-      <w:r>
-        <w:rPr>
-          <w:sz w:val="24"/>
-          <w:szCs w:val="24"/>
-        </w:rPr>
-        <w:t>A structured flowchart or diagram illustrating the steps involved in user registration, from data input to confirmation.</w:t>
-      </w:r>
-    </w:p>
-    <w:p>
-      <w:pPr>
-        <w:pStyle w:val="ListParagraph"/>
-        <w:numPr>
-          <w:ilvl w:val="0"/>
-          <w:numId w:val="19"/>
-        </w:numPr>
-        <w:spacing w:after="0" w:line="276" w:lineRule="auto"/>
-        <w:jc w:val="both"/>
-        <w:rPr>
-          <w:sz w:val="24"/>
-          <w:szCs w:val="24"/>
-        </w:rPr>
-      </w:pPr>
-      <w:r>
-        <w:rPr>
-          <w:sz w:val="24"/>
-          <w:szCs w:val="24"/>
-        </w:rPr>
-        <w:t>User Login Process:</w:t>
-      </w:r>
-    </w:p>
-    <w:p>
-      <w:pPr>
-        <w:pStyle w:val="ListParagraph"/>
-        <w:numPr>
-          <w:ilvl w:val="0"/>
-          <w:numId w:val="18"/>
-        </w:numPr>
-        <w:spacing w:after="0" w:line="276" w:lineRule="auto"/>
-        <w:jc w:val="both"/>
-        <w:rPr>
-          <w:sz w:val="24"/>
-          <w:szCs w:val="24"/>
-        </w:rPr>
-      </w:pPr>
-      <w:r>
-        <w:rPr>
-          <w:sz w:val="24"/>
-          <w:szCs w:val="24"/>
-        </w:rPr>
-        <w:t>Flowchart or diagram showcasing the login process, including input validation, authentication, and redirection.</w:t>
-      </w:r>
-    </w:p>
-    <w:p>
-      <w:pPr>
-        <w:spacing w:after="0" w:line="276" w:lineRule="auto"/>
-        <w:jc w:val="both"/>
-        <w:rPr>
-          <w:b/>
-          <w:bCs/>
-          <w:sz w:val="24"/>
-          <w:szCs w:val="24"/>
-        </w:rPr>
-      </w:pPr>
-      <w:r>
-        <w:rPr>
-          <w:b/>
-          <w:bCs/>
-          <w:sz w:val="24"/>
-          <w:szCs w:val="24"/>
-        </w:rPr>
-        <w:t xml:space="preserve">  </w:t>
-      </w:r>
-    </w:p>
-    <w:p>
-      <w:pPr>
-        <w:spacing w:after="0" w:line="276" w:lineRule="auto"/>
-        <w:jc w:val="both"/>
-        <w:rPr>
-          <w:b/>
-          <w:bCs/>
-          <w:sz w:val="24"/>
-          <w:szCs w:val="24"/>
-        </w:rPr>
-      </w:pPr>
-    </w:p>
-    <w:p>
-      <w:pPr>
-        <w:spacing w:after="0" w:line="276" w:lineRule="auto"/>
-        <w:jc w:val="both"/>
-        <w:rPr>
-          <w:b/>
-          <w:bCs/>
-          <w:sz w:val="24"/>
-          <w:szCs w:val="24"/>
-        </w:rPr>
-      </w:pPr>
-    </w:p>
-    <w:p>
-      <w:pPr>
-        <w:spacing w:after="0" w:line="276" w:lineRule="auto"/>
-        <w:jc w:val="both"/>
-        <w:rPr>
-          <w:b/>
-          <w:bCs/>
-          <w:sz w:val="24"/>
-          <w:szCs w:val="24"/>
-        </w:rPr>
-      </w:pPr>
-    </w:p>
-    <w:p>
-      <w:pPr>
-        <w:spacing w:after="0" w:line="276" w:lineRule="auto"/>
-        <w:jc w:val="both"/>
-        <w:rPr>
-          <w:b/>
-          <w:bCs/>
-          <w:sz w:val="24"/>
-          <w:szCs w:val="24"/>
-        </w:rPr>
-      </w:pPr>
+    </w:p>
+    <w:p>
+      <w:pPr>
+        <w:spacing w:after="0" w:line="276" w:lineRule="auto"/>
+        <w:jc w:val="both"/>
+        <w:rPr>
+          <w:sz w:val="24"/>
+          <w:szCs w:val="24"/>
+        </w:rPr>
+      </w:pPr>
+      <w:r>
+        <w:rPr>
+          <w:sz w:val="24"/>
+          <w:szCs w:val="24"/>
+        </w:rPr>
+        <w:t>User has multiple Appointments (one-to-many association)</w:t>
+      </w:r>
+    </w:p>
+    <w:p>
+      <w:pPr>
+        <w:spacing w:after="0" w:line="276" w:lineRule="auto"/>
+        <w:jc w:val="both"/>
+        <w:rPr>
+          <w:sz w:val="24"/>
+          <w:szCs w:val="24"/>
+        </w:rPr>
+      </w:pPr>
+      <w:r>
+        <w:rPr>
+          <w:sz w:val="24"/>
+          <w:szCs w:val="24"/>
+        </w:rPr>
+        <w:t>Appointment belongs to one User (many-to-one association)</w:t>
+      </w:r>
+    </w:p>
+    <w:p>
+      <w:pPr>
+        <w:spacing w:after="0" w:line="276" w:lineRule="auto"/>
+        <w:jc w:val="both"/>
+        <w:rPr>
+          <w:sz w:val="24"/>
+          <w:szCs w:val="24"/>
+        </w:rPr>
+      </w:pPr>
+      <w:r>
+        <w:rPr>
+          <w:sz w:val="24"/>
+          <w:szCs w:val="24"/>
+        </w:rPr>
+        <w:t>Appointment is associated with one Service (many-to-one association)</w:t>
+      </w:r>
+    </w:p>
+    <w:p>
+      <w:pPr>
+        <w:spacing w:after="0" w:line="276" w:lineRule="auto"/>
+        <w:jc w:val="both"/>
+        <w:rPr>
+          <w:sz w:val="24"/>
+          <w:szCs w:val="24"/>
+        </w:rPr>
+      </w:pPr>
+      <w:r>
+        <w:rPr>
+          <w:sz w:val="24"/>
+          <w:szCs w:val="24"/>
+        </w:rPr>
+        <w:t>Service has multiple Appointments (one-to-many association)</w:t>
+      </w:r>
+    </w:p>
+    <w:p>
+      <w:pPr>
+        <w:spacing w:after="0" w:line="276" w:lineRule="auto"/>
+        <w:jc w:val="both"/>
+        <w:rPr>
+          <w:sz w:val="24"/>
+          <w:szCs w:val="24"/>
+        </w:rPr>
+      </w:pPr>
+      <w:r>
+        <w:rPr>
+          <w:sz w:val="24"/>
+          <w:szCs w:val="24"/>
+        </w:rPr>
+        <w:t>Feedback is given by one User (many-to-one association)</w:t>
+      </w:r>
+    </w:p>
+    <w:p>
+      <w:pPr>
+        <w:spacing w:after="0" w:line="276" w:lineRule="auto"/>
+        <w:jc w:val="both"/>
+        <w:rPr>
+          <w:sz w:val="24"/>
+          <w:szCs w:val="24"/>
+        </w:rPr>
+      </w:pPr>
+      <w:r>
+        <w:rPr>
+          <w:sz w:val="24"/>
+          <w:szCs w:val="24"/>
+        </w:rPr>
+        <w:t>Feedback is associated with one Appointment (many-to-one association)</w:t>
+      </w:r>
     </w:p>
     <w:p>
       <w:pPr>
@@ -3212,7 +4126,7 @@
                     <pic:cNvPicPr/>
                   </pic:nvPicPr>
                   <pic:blipFill>
-                    <a:blip r:embed="rId5"/>
+                    <a:blip r:embed="rId9"/>
                     <a:stretch>
                       <a:fillRect/>
                     </a:stretch>
@@ -3252,7 +4166,7 @@
                     <pic:cNvPicPr/>
                   </pic:nvPicPr>
                   <pic:blipFill rotWithShape="1">
-                    <a:blip r:embed="rId6"/>
+                    <a:blip r:embed="rId10"/>
                     <a:srcRect r="32390"/>
                     <a:stretch/>
                   </pic:blipFill>
@@ -3306,7 +4220,7 @@
                     <pic:cNvPicPr/>
                   </pic:nvPicPr>
                   <pic:blipFill rotWithShape="1">
-                    <a:blip r:embed="rId7"/>
+                    <a:blip r:embed="rId11"/>
                     <a:srcRect r="50598"/>
                     <a:stretch/>
                   </pic:blipFill>
@@ -3353,7 +4267,7 @@
                     <pic:cNvPicPr/>
                   </pic:nvPicPr>
                   <pic:blipFill rotWithShape="1">
-                    <a:blip r:embed="rId8"/>
+                    <a:blip r:embed="rId12"/>
                     <a:srcRect r="46208"/>
                     <a:stretch/>
                   </pic:blipFill>
@@ -3393,6 +4307,9 @@
         <w:jc w:val="both"/>
       </w:pPr>
       <w:r>
+        <w:rPr>
+          <w:noProof/>
+        </w:rPr>
         <w:lastRenderedPageBreak/>
         <w:drawing>
           <wp:inline distT="0" distB="0" distL="0" distR="0" wp14:anchorId="38190A87" wp14:editId="22D6674D">
@@ -3410,7 +4327,7 @@
                     <pic:cNvPicPr/>
                   </pic:nvPicPr>
                   <pic:blipFill rotWithShape="1">
-                    <a:blip r:embed="rId9"/>
+                    <a:blip r:embed="rId13"/>
                     <a:srcRect r="38194"/>
                     <a:stretch/>
                   </pic:blipFill>
@@ -3456,6 +4373,9 @@
         <w:jc w:val="both"/>
       </w:pPr>
       <w:r>
+        <w:rPr>
+          <w:noProof/>
+        </w:rPr>
         <w:lastRenderedPageBreak/>
         <w:drawing>
           <wp:inline distT="0" distB="0" distL="0" distR="0" wp14:anchorId="36B7AB5F" wp14:editId="652140DC">
@@ -3473,7 +4393,7 @@
                     <pic:cNvPicPr/>
                   </pic:nvPicPr>
                   <pic:blipFill rotWithShape="1">
-                    <a:blip r:embed="rId10"/>
+                    <a:blip r:embed="rId14"/>
                     <a:srcRect b="17188"/>
                     <a:stretch/>
                   </pic:blipFill>
@@ -3505,44 +4425,6 @@
       <w:pPr>
         <w:spacing w:after="0" w:line="276" w:lineRule="auto"/>
         <w:jc w:val="both"/>
-      </w:pPr>
-    </w:p>
-    <w:p>
-      <w:pPr>
-        <w:pStyle w:val="ListParagraph"/>
-        <w:numPr>
-          <w:ilvl w:val="0"/>
-          <w:numId w:val="11"/>
-        </w:numPr>
-        <w:spacing w:after="0" w:line="276" w:lineRule="auto"/>
-        <w:jc w:val="both"/>
-        <w:rPr>
-          <w:b/>
-          <w:bCs/>
-          <w:sz w:val="32"/>
-          <w:szCs w:val="32"/>
-        </w:rPr>
-      </w:pPr>
-      <w:r>
-        <w:rPr>
-          <w:b/>
-          <w:bCs/>
-          <w:sz w:val="32"/>
-          <w:szCs w:val="32"/>
-        </w:rPr>
-        <w:t>Diagrams</w:t>
-      </w:r>
-    </w:p>
-    <w:p>
-      <w:pPr>
-        <w:spacing w:after="0" w:line="276" w:lineRule="auto"/>
-        <w:jc w:val="both"/>
-      </w:pPr>
-    </w:p>
-    <w:p>
-      <w:pPr>
-        <w:spacing w:after="0" w:line="276" w:lineRule="auto"/>
-        <w:jc w:val="both"/>
         <w:rPr>
           <w:b/>
           <w:bCs/>
@@ -3550,59 +4432,6 @@
           <w:szCs w:val="28"/>
         </w:rPr>
       </w:pPr>
-      <w:r>
-        <w:rPr>
-          <w:noProof/>
-        </w:rPr>
-        <w:drawing>
-          <wp:inline distT="0" distB="0" distL="0" distR="0" wp14:anchorId="1D6721DF" wp14:editId="07F6EB99">
-            <wp:extent cx="4921857" cy="4964699"/>
-            <wp:effectExtent l="0" t="0" r="0" b="7620"/>
-            <wp:docPr id="993004680" name="Picture 993004680"/>
-            <wp:cNvGraphicFramePr>
-              <a:graphicFrameLocks xmlns:a="http://schemas.openxmlformats.org/drawingml/2006/main" noChangeAspect="1"/>
-            </wp:cNvGraphicFramePr>
-            <a:graphic xmlns:a="http://schemas.openxmlformats.org/drawingml/2006/main">
-              <a:graphicData uri="http://schemas.openxmlformats.org/drawingml/2006/picture">
-                <pic:pic xmlns:pic="http://schemas.openxmlformats.org/drawingml/2006/picture">
-                  <pic:nvPicPr>
-                    <pic:cNvPr id="0" name=""/>
-                    <pic:cNvPicPr/>
-                  </pic:nvPicPr>
-                  <pic:blipFill rotWithShape="1">
-                    <a:blip r:embed="rId11" cstate="print">
-                      <a:extLst>
-                        <a:ext uri="{28A0092B-C50C-407E-A947-70E740481C1C}">
-                          <a14:useLocalDpi xmlns:a14="http://schemas.microsoft.com/office/drawing/2010/main" val="0"/>
-                        </a:ext>
-                      </a:extLst>
-                    </a:blip>
-                    <a:srcRect t="21194" r="24804"/>
-                    <a:stretch/>
-                  </pic:blipFill>
-                  <pic:spPr bwMode="auto">
-                    <a:xfrm>
-                      <a:off x="0" y="0"/>
-                      <a:ext cx="4940681" cy="4983687"/>
-                    </a:xfrm>
-                    <a:prstGeom prst="rect">
-                      <a:avLst/>
-                    </a:prstGeom>
-                    <a:ln>
-                      <a:noFill/>
-                    </a:ln>
-                    <a:extLst>
-                      <a:ext uri="{53640926-AAD7-44D8-BBD7-CCE9431645EC}">
-                        <a14:shadowObscured xmlns:a14="http://schemas.microsoft.com/office/drawing/2010/main"/>
-                      </a:ext>
-                    </a:extLst>
-                  </pic:spPr>
-                </pic:pic>
-              </a:graphicData>
-            </a:graphic>
-          </wp:inline>
-        </w:drawing>
-      </w:r>
     </w:p>
     <w:sectPr>
       <w:pgSz w:w="12240" w:h="15840"/>
@@ -4484,6 +5313,92 @@
     </w:lvl>
   </w:abstractNum>
   <w:abstractNum w:abstractNumId="8" w15:restartNumberingAfterBreak="0">
+    <w:nsid w:val="30CE09D9"/>
+    <w:multiLevelType w:val="hybridMultilevel"/>
+    <w:tmpl w:val="13808404"/>
+    <w:lvl w:ilvl="0" w:tplc="1009000F">
+      <w:start w:val="1"/>
+      <w:numFmt w:val="decimal"/>
+      <w:lvlText w:val="%1."/>
+      <w:lvlJc w:val="left"/>
+      <w:pPr>
+        <w:ind w:left="1080" w:hanging="360"/>
+      </w:pPr>
+    </w:lvl>
+    <w:lvl w:ilvl="1" w:tplc="10090019" w:tentative="1">
+      <w:start w:val="1"/>
+      <w:numFmt w:val="lowerLetter"/>
+      <w:lvlText w:val="%2."/>
+      <w:lvlJc w:val="left"/>
+      <w:pPr>
+        <w:ind w:left="1800" w:hanging="360"/>
+      </w:pPr>
+    </w:lvl>
+    <w:lvl w:ilvl="2" w:tplc="1009001B" w:tentative="1">
+      <w:start w:val="1"/>
+      <w:numFmt w:val="lowerRoman"/>
+      <w:lvlText w:val="%3."/>
+      <w:lvlJc w:val="right"/>
+      <w:pPr>
+        <w:ind w:left="2520" w:hanging="180"/>
+      </w:pPr>
+    </w:lvl>
+    <w:lvl w:ilvl="3" w:tplc="1009000F" w:tentative="1">
+      <w:start w:val="1"/>
+      <w:numFmt w:val="decimal"/>
+      <w:lvlText w:val="%4."/>
+      <w:lvlJc w:val="left"/>
+      <w:pPr>
+        <w:ind w:left="3240" w:hanging="360"/>
+      </w:pPr>
+    </w:lvl>
+    <w:lvl w:ilvl="4" w:tplc="10090019" w:tentative="1">
+      <w:start w:val="1"/>
+      <w:numFmt w:val="lowerLetter"/>
+      <w:lvlText w:val="%5."/>
+      <w:lvlJc w:val="left"/>
+      <w:pPr>
+        <w:ind w:left="3960" w:hanging="360"/>
+      </w:pPr>
+    </w:lvl>
+    <w:lvl w:ilvl="5" w:tplc="1009001B" w:tentative="1">
+      <w:start w:val="1"/>
+      <w:numFmt w:val="lowerRoman"/>
+      <w:lvlText w:val="%6."/>
+      <w:lvlJc w:val="right"/>
+      <w:pPr>
+        <w:ind w:left="4680" w:hanging="180"/>
+      </w:pPr>
+    </w:lvl>
+    <w:lvl w:ilvl="6" w:tplc="1009000F" w:tentative="1">
+      <w:start w:val="1"/>
+      <w:numFmt w:val="decimal"/>
+      <w:lvlText w:val="%7."/>
+      <w:lvlJc w:val="left"/>
+      <w:pPr>
+        <w:ind w:left="5400" w:hanging="360"/>
+      </w:pPr>
+    </w:lvl>
+    <w:lvl w:ilvl="7" w:tplc="10090019" w:tentative="1">
+      <w:start w:val="1"/>
+      <w:numFmt w:val="lowerLetter"/>
+      <w:lvlText w:val="%8."/>
+      <w:lvlJc w:val="left"/>
+      <w:pPr>
+        <w:ind w:left="6120" w:hanging="360"/>
+      </w:pPr>
+    </w:lvl>
+    <w:lvl w:ilvl="8" w:tplc="1009001B" w:tentative="1">
+      <w:start w:val="1"/>
+      <w:numFmt w:val="lowerRoman"/>
+      <w:lvlText w:val="%9."/>
+      <w:lvlJc w:val="right"/>
+      <w:pPr>
+        <w:ind w:left="6840" w:hanging="180"/>
+      </w:pPr>
+    </w:lvl>
+  </w:abstractNum>
+  <w:abstractNum w:abstractNumId="9" w15:restartNumberingAfterBreak="0">
     <w:nsid w:val="328F5B5C"/>
     <w:multiLevelType w:val="hybridMultilevel"/>
     <w:tmpl w:val="B30AFE10"/>
@@ -4596,7 +5511,7 @@
       </w:rPr>
     </w:lvl>
   </w:abstractNum>
-  <w:abstractNum w:abstractNumId="9" w15:restartNumberingAfterBreak="0">
+  <w:abstractNum w:abstractNumId="10" w15:restartNumberingAfterBreak="0">
     <w:nsid w:val="35AE162A"/>
     <w:multiLevelType w:val="hybridMultilevel"/>
     <w:tmpl w:val="A52AA650"/>
@@ -4685,7 +5600,7 @@
       </w:pPr>
     </w:lvl>
   </w:abstractNum>
-  <w:abstractNum w:abstractNumId="10" w15:restartNumberingAfterBreak="0">
+  <w:abstractNum w:abstractNumId="11" w15:restartNumberingAfterBreak="0">
     <w:nsid w:val="442F0D9E"/>
     <w:multiLevelType w:val="hybridMultilevel"/>
     <w:tmpl w:val="2B908666"/>
@@ -4798,7 +5713,7 @@
       </w:rPr>
     </w:lvl>
   </w:abstractNum>
-  <w:abstractNum w:abstractNumId="11" w15:restartNumberingAfterBreak="0">
+  <w:abstractNum w:abstractNumId="12" w15:restartNumberingAfterBreak="0">
     <w:nsid w:val="47B64B8A"/>
     <w:multiLevelType w:val="hybridMultilevel"/>
     <w:tmpl w:val="E83268D6"/>
@@ -4887,7 +5802,93 @@
       </w:pPr>
     </w:lvl>
   </w:abstractNum>
-  <w:abstractNum w:abstractNumId="12" w15:restartNumberingAfterBreak="0">
+  <w:abstractNum w:abstractNumId="13" w15:restartNumberingAfterBreak="0">
+    <w:nsid w:val="4B733680"/>
+    <w:multiLevelType w:val="hybridMultilevel"/>
+    <w:tmpl w:val="238AF0A6"/>
+    <w:lvl w:ilvl="0" w:tplc="1009000F">
+      <w:start w:val="1"/>
+      <w:numFmt w:val="decimal"/>
+      <w:lvlText w:val="%1."/>
+      <w:lvlJc w:val="left"/>
+      <w:pPr>
+        <w:ind w:left="1080" w:hanging="360"/>
+      </w:pPr>
+    </w:lvl>
+    <w:lvl w:ilvl="1" w:tplc="10090019" w:tentative="1">
+      <w:start w:val="1"/>
+      <w:numFmt w:val="lowerLetter"/>
+      <w:lvlText w:val="%2."/>
+      <w:lvlJc w:val="left"/>
+      <w:pPr>
+        <w:ind w:left="1800" w:hanging="360"/>
+      </w:pPr>
+    </w:lvl>
+    <w:lvl w:ilvl="2" w:tplc="1009001B" w:tentative="1">
+      <w:start w:val="1"/>
+      <w:numFmt w:val="lowerRoman"/>
+      <w:lvlText w:val="%3."/>
+      <w:lvlJc w:val="right"/>
+      <w:pPr>
+        <w:ind w:left="2520" w:hanging="180"/>
+      </w:pPr>
+    </w:lvl>
+    <w:lvl w:ilvl="3" w:tplc="1009000F" w:tentative="1">
+      <w:start w:val="1"/>
+      <w:numFmt w:val="decimal"/>
+      <w:lvlText w:val="%4."/>
+      <w:lvlJc w:val="left"/>
+      <w:pPr>
+        <w:ind w:left="3240" w:hanging="360"/>
+      </w:pPr>
+    </w:lvl>
+    <w:lvl w:ilvl="4" w:tplc="10090019" w:tentative="1">
+      <w:start w:val="1"/>
+      <w:numFmt w:val="lowerLetter"/>
+      <w:lvlText w:val="%5."/>
+      <w:lvlJc w:val="left"/>
+      <w:pPr>
+        <w:ind w:left="3960" w:hanging="360"/>
+      </w:pPr>
+    </w:lvl>
+    <w:lvl w:ilvl="5" w:tplc="1009001B" w:tentative="1">
+      <w:start w:val="1"/>
+      <w:numFmt w:val="lowerRoman"/>
+      <w:lvlText w:val="%6."/>
+      <w:lvlJc w:val="right"/>
+      <w:pPr>
+        <w:ind w:left="4680" w:hanging="180"/>
+      </w:pPr>
+    </w:lvl>
+    <w:lvl w:ilvl="6" w:tplc="1009000F" w:tentative="1">
+      <w:start w:val="1"/>
+      <w:numFmt w:val="decimal"/>
+      <w:lvlText w:val="%7."/>
+      <w:lvlJc w:val="left"/>
+      <w:pPr>
+        <w:ind w:left="5400" w:hanging="360"/>
+      </w:pPr>
+    </w:lvl>
+    <w:lvl w:ilvl="7" w:tplc="10090019" w:tentative="1">
+      <w:start w:val="1"/>
+      <w:numFmt w:val="lowerLetter"/>
+      <w:lvlText w:val="%8."/>
+      <w:lvlJc w:val="left"/>
+      <w:pPr>
+        <w:ind w:left="6120" w:hanging="360"/>
+      </w:pPr>
+    </w:lvl>
+    <w:lvl w:ilvl="8" w:tplc="1009001B" w:tentative="1">
+      <w:start w:val="1"/>
+      <w:numFmt w:val="lowerRoman"/>
+      <w:lvlText w:val="%9."/>
+      <w:lvlJc w:val="right"/>
+      <w:pPr>
+        <w:ind w:left="6840" w:hanging="180"/>
+      </w:pPr>
+    </w:lvl>
+  </w:abstractNum>
+  <w:abstractNum w:abstractNumId="14" w15:restartNumberingAfterBreak="0">
     <w:nsid w:val="6A7E4504"/>
     <w:multiLevelType w:val="hybridMultilevel"/>
     <w:tmpl w:val="D7929A28"/>
@@ -5000,10 +6001,10 @@
       </w:rPr>
     </w:lvl>
   </w:abstractNum>
-  <w:abstractNum w:abstractNumId="13" w15:restartNumberingAfterBreak="0">
+  <w:abstractNum w:abstractNumId="15" w15:restartNumberingAfterBreak="0">
     <w:nsid w:val="6B317979"/>
     <w:multiLevelType w:val="hybridMultilevel"/>
-    <w:tmpl w:val="8ADA52D0"/>
+    <w:tmpl w:val="5498B928"/>
     <w:lvl w:ilvl="0" w:tplc="1009000F">
       <w:start w:val="1"/>
       <w:numFmt w:val="decimal"/>
@@ -5016,7 +6017,7 @@
         <w:rFonts w:hint="default"/>
       </w:rPr>
     </w:lvl>
-    <w:lvl w:ilvl="1" w:tplc="10090019">
+    <w:lvl w:ilvl="1" w:tplc="D132F53C">
       <w:start w:val="1"/>
       <w:numFmt w:val="lowerLetter"/>
       <w:lvlText w:val="%2."/>
@@ -5024,6 +6025,10 @@
       <w:pPr>
         <w:ind w:left="786" w:hanging="360"/>
       </w:pPr>
+      <w:rPr>
+        <w:sz w:val="32"/>
+        <w:szCs w:val="32"/>
+      </w:rPr>
     </w:lvl>
     <w:lvl w:ilvl="2" w:tplc="1009001B">
       <w:start w:val="1"/>
@@ -5089,7 +6094,7 @@
       </w:pPr>
     </w:lvl>
   </w:abstractNum>
-  <w:abstractNum w:abstractNumId="14" w15:restartNumberingAfterBreak="0">
+  <w:abstractNum w:abstractNumId="16" w15:restartNumberingAfterBreak="0">
     <w:nsid w:val="71051D55"/>
     <w:multiLevelType w:val="hybridMultilevel"/>
     <w:tmpl w:val="539ACAAC"/>
@@ -5202,7 +6207,96 @@
       </w:rPr>
     </w:lvl>
   </w:abstractNum>
-  <w:abstractNum w:abstractNumId="15" w15:restartNumberingAfterBreak="0">
+  <w:abstractNum w:abstractNumId="17" w15:restartNumberingAfterBreak="0">
+    <w:nsid w:val="72544B22"/>
+    <w:multiLevelType w:val="hybridMultilevel"/>
+    <w:tmpl w:val="51E8A69E"/>
+    <w:lvl w:ilvl="0" w:tplc="A20A016E">
+      <w:start w:val="1"/>
+      <w:numFmt w:val="upperLetter"/>
+      <w:lvlText w:val="%1."/>
+      <w:lvlJc w:val="left"/>
+      <w:pPr>
+        <w:ind w:left="786" w:hanging="360"/>
+      </w:pPr>
+      <w:rPr>
+        <w:rFonts w:hint="default"/>
+      </w:rPr>
+    </w:lvl>
+    <w:lvl w:ilvl="1" w:tplc="10090019">
+      <w:start w:val="1"/>
+      <w:numFmt w:val="lowerLetter"/>
+      <w:lvlText w:val="%2."/>
+      <w:lvlJc w:val="left"/>
+      <w:pPr>
+        <w:ind w:left="1506" w:hanging="360"/>
+      </w:pPr>
+    </w:lvl>
+    <w:lvl w:ilvl="2" w:tplc="1009001B" w:tentative="1">
+      <w:start w:val="1"/>
+      <w:numFmt w:val="lowerRoman"/>
+      <w:lvlText w:val="%3."/>
+      <w:lvlJc w:val="right"/>
+      <w:pPr>
+        <w:ind w:left="2226" w:hanging="180"/>
+      </w:pPr>
+    </w:lvl>
+    <w:lvl w:ilvl="3" w:tplc="1009000F" w:tentative="1">
+      <w:start w:val="1"/>
+      <w:numFmt w:val="decimal"/>
+      <w:lvlText w:val="%4."/>
+      <w:lvlJc w:val="left"/>
+      <w:pPr>
+        <w:ind w:left="2946" w:hanging="360"/>
+      </w:pPr>
+    </w:lvl>
+    <w:lvl w:ilvl="4" w:tplc="10090019" w:tentative="1">
+      <w:start w:val="1"/>
+      <w:numFmt w:val="lowerLetter"/>
+      <w:lvlText w:val="%5."/>
+      <w:lvlJc w:val="left"/>
+      <w:pPr>
+        <w:ind w:left="3666" w:hanging="360"/>
+      </w:pPr>
+    </w:lvl>
+    <w:lvl w:ilvl="5" w:tplc="1009001B" w:tentative="1">
+      <w:start w:val="1"/>
+      <w:numFmt w:val="lowerRoman"/>
+      <w:lvlText w:val="%6."/>
+      <w:lvlJc w:val="right"/>
+      <w:pPr>
+        <w:ind w:left="4386" w:hanging="180"/>
+      </w:pPr>
+    </w:lvl>
+    <w:lvl w:ilvl="6" w:tplc="1009000F" w:tentative="1">
+      <w:start w:val="1"/>
+      <w:numFmt w:val="decimal"/>
+      <w:lvlText w:val="%7."/>
+      <w:lvlJc w:val="left"/>
+      <w:pPr>
+        <w:ind w:left="5106" w:hanging="360"/>
+      </w:pPr>
+    </w:lvl>
+    <w:lvl w:ilvl="7" w:tplc="10090019" w:tentative="1">
+      <w:start w:val="1"/>
+      <w:numFmt w:val="lowerLetter"/>
+      <w:lvlText w:val="%8."/>
+      <w:lvlJc w:val="left"/>
+      <w:pPr>
+        <w:ind w:left="5826" w:hanging="360"/>
+      </w:pPr>
+    </w:lvl>
+    <w:lvl w:ilvl="8" w:tplc="1009001B" w:tentative="1">
+      <w:start w:val="1"/>
+      <w:numFmt w:val="lowerRoman"/>
+      <w:lvlText w:val="%9."/>
+      <w:lvlJc w:val="right"/>
+      <w:pPr>
+        <w:ind w:left="6546" w:hanging="180"/>
+      </w:pPr>
+    </w:lvl>
+  </w:abstractNum>
+  <w:abstractNum w:abstractNumId="18" w15:restartNumberingAfterBreak="0">
     <w:nsid w:val="73FA1680"/>
     <w:multiLevelType w:val="hybridMultilevel"/>
     <w:tmpl w:val="B6764BD0"/>
@@ -5315,7 +6409,7 @@
       </w:rPr>
     </w:lvl>
   </w:abstractNum>
-  <w:abstractNum w:abstractNumId="16" w15:restartNumberingAfterBreak="0">
+  <w:abstractNum w:abstractNumId="19" w15:restartNumberingAfterBreak="0">
     <w:nsid w:val="76FF67BB"/>
     <w:multiLevelType w:val="hybridMultilevel"/>
     <w:tmpl w:val="4A2E4910"/>
@@ -5404,7 +6498,179 @@
       </w:pPr>
     </w:lvl>
   </w:abstractNum>
-  <w:abstractNum w:abstractNumId="17" w15:restartNumberingAfterBreak="0">
+  <w:abstractNum w:abstractNumId="20" w15:restartNumberingAfterBreak="0">
+    <w:nsid w:val="787C6DD1"/>
+    <w:multiLevelType w:val="hybridMultilevel"/>
+    <w:tmpl w:val="81AE7CE6"/>
+    <w:lvl w:ilvl="0" w:tplc="1009000F">
+      <w:start w:val="1"/>
+      <w:numFmt w:val="decimal"/>
+      <w:lvlText w:val="%1."/>
+      <w:lvlJc w:val="left"/>
+      <w:pPr>
+        <w:ind w:left="1080" w:hanging="360"/>
+      </w:pPr>
+    </w:lvl>
+    <w:lvl w:ilvl="1" w:tplc="10090019" w:tentative="1">
+      <w:start w:val="1"/>
+      <w:numFmt w:val="lowerLetter"/>
+      <w:lvlText w:val="%2."/>
+      <w:lvlJc w:val="left"/>
+      <w:pPr>
+        <w:ind w:left="1800" w:hanging="360"/>
+      </w:pPr>
+    </w:lvl>
+    <w:lvl w:ilvl="2" w:tplc="1009001B" w:tentative="1">
+      <w:start w:val="1"/>
+      <w:numFmt w:val="lowerRoman"/>
+      <w:lvlText w:val="%3."/>
+      <w:lvlJc w:val="right"/>
+      <w:pPr>
+        <w:ind w:left="2520" w:hanging="180"/>
+      </w:pPr>
+    </w:lvl>
+    <w:lvl w:ilvl="3" w:tplc="1009000F" w:tentative="1">
+      <w:start w:val="1"/>
+      <w:numFmt w:val="decimal"/>
+      <w:lvlText w:val="%4."/>
+      <w:lvlJc w:val="left"/>
+      <w:pPr>
+        <w:ind w:left="3240" w:hanging="360"/>
+      </w:pPr>
+    </w:lvl>
+    <w:lvl w:ilvl="4" w:tplc="10090019" w:tentative="1">
+      <w:start w:val="1"/>
+      <w:numFmt w:val="lowerLetter"/>
+      <w:lvlText w:val="%5."/>
+      <w:lvlJc w:val="left"/>
+      <w:pPr>
+        <w:ind w:left="3960" w:hanging="360"/>
+      </w:pPr>
+    </w:lvl>
+    <w:lvl w:ilvl="5" w:tplc="1009001B" w:tentative="1">
+      <w:start w:val="1"/>
+      <w:numFmt w:val="lowerRoman"/>
+      <w:lvlText w:val="%6."/>
+      <w:lvlJc w:val="right"/>
+      <w:pPr>
+        <w:ind w:left="4680" w:hanging="180"/>
+      </w:pPr>
+    </w:lvl>
+    <w:lvl w:ilvl="6" w:tplc="1009000F" w:tentative="1">
+      <w:start w:val="1"/>
+      <w:numFmt w:val="decimal"/>
+      <w:lvlText w:val="%7."/>
+      <w:lvlJc w:val="left"/>
+      <w:pPr>
+        <w:ind w:left="5400" w:hanging="360"/>
+      </w:pPr>
+    </w:lvl>
+    <w:lvl w:ilvl="7" w:tplc="10090019" w:tentative="1">
+      <w:start w:val="1"/>
+      <w:numFmt w:val="lowerLetter"/>
+      <w:lvlText w:val="%8."/>
+      <w:lvlJc w:val="left"/>
+      <w:pPr>
+        <w:ind w:left="6120" w:hanging="360"/>
+      </w:pPr>
+    </w:lvl>
+    <w:lvl w:ilvl="8" w:tplc="1009001B" w:tentative="1">
+      <w:start w:val="1"/>
+      <w:numFmt w:val="lowerRoman"/>
+      <w:lvlText w:val="%9."/>
+      <w:lvlJc w:val="right"/>
+      <w:pPr>
+        <w:ind w:left="6840" w:hanging="180"/>
+      </w:pPr>
+    </w:lvl>
+  </w:abstractNum>
+  <w:abstractNum w:abstractNumId="21" w15:restartNumberingAfterBreak="0">
+    <w:nsid w:val="7AFC70FB"/>
+    <w:multiLevelType w:val="hybridMultilevel"/>
+    <w:tmpl w:val="17289C88"/>
+    <w:lvl w:ilvl="0" w:tplc="1009000F">
+      <w:start w:val="1"/>
+      <w:numFmt w:val="decimal"/>
+      <w:lvlText w:val="%1."/>
+      <w:lvlJc w:val="left"/>
+      <w:pPr>
+        <w:ind w:left="1080" w:hanging="360"/>
+      </w:pPr>
+    </w:lvl>
+    <w:lvl w:ilvl="1" w:tplc="10090019" w:tentative="1">
+      <w:start w:val="1"/>
+      <w:numFmt w:val="lowerLetter"/>
+      <w:lvlText w:val="%2."/>
+      <w:lvlJc w:val="left"/>
+      <w:pPr>
+        <w:ind w:left="1800" w:hanging="360"/>
+      </w:pPr>
+    </w:lvl>
+    <w:lvl w:ilvl="2" w:tplc="1009001B" w:tentative="1">
+      <w:start w:val="1"/>
+      <w:numFmt w:val="lowerRoman"/>
+      <w:lvlText w:val="%3."/>
+      <w:lvlJc w:val="right"/>
+      <w:pPr>
+        <w:ind w:left="2520" w:hanging="180"/>
+      </w:pPr>
+    </w:lvl>
+    <w:lvl w:ilvl="3" w:tplc="1009000F" w:tentative="1">
+      <w:start w:val="1"/>
+      <w:numFmt w:val="decimal"/>
+      <w:lvlText w:val="%4."/>
+      <w:lvlJc w:val="left"/>
+      <w:pPr>
+        <w:ind w:left="3240" w:hanging="360"/>
+      </w:pPr>
+    </w:lvl>
+    <w:lvl w:ilvl="4" w:tplc="10090019" w:tentative="1">
+      <w:start w:val="1"/>
+      <w:numFmt w:val="lowerLetter"/>
+      <w:lvlText w:val="%5."/>
+      <w:lvlJc w:val="left"/>
+      <w:pPr>
+        <w:ind w:left="3960" w:hanging="360"/>
+      </w:pPr>
+    </w:lvl>
+    <w:lvl w:ilvl="5" w:tplc="1009001B" w:tentative="1">
+      <w:start w:val="1"/>
+      <w:numFmt w:val="lowerRoman"/>
+      <w:lvlText w:val="%6."/>
+      <w:lvlJc w:val="right"/>
+      <w:pPr>
+        <w:ind w:left="4680" w:hanging="180"/>
+      </w:pPr>
+    </w:lvl>
+    <w:lvl w:ilvl="6" w:tplc="1009000F" w:tentative="1">
+      <w:start w:val="1"/>
+      <w:numFmt w:val="decimal"/>
+      <w:lvlText w:val="%7."/>
+      <w:lvlJc w:val="left"/>
+      <w:pPr>
+        <w:ind w:left="5400" w:hanging="360"/>
+      </w:pPr>
+    </w:lvl>
+    <w:lvl w:ilvl="7" w:tplc="10090019" w:tentative="1">
+      <w:start w:val="1"/>
+      <w:numFmt w:val="lowerLetter"/>
+      <w:lvlText w:val="%8."/>
+      <w:lvlJc w:val="left"/>
+      <w:pPr>
+        <w:ind w:left="6120" w:hanging="360"/>
+      </w:pPr>
+    </w:lvl>
+    <w:lvl w:ilvl="8" w:tplc="1009001B" w:tentative="1">
+      <w:start w:val="1"/>
+      <w:numFmt w:val="lowerRoman"/>
+      <w:lvlText w:val="%9."/>
+      <w:lvlJc w:val="right"/>
+      <w:pPr>
+        <w:ind w:left="6840" w:hanging="180"/>
+      </w:pPr>
+    </w:lvl>
+  </w:abstractNum>
+  <w:abstractNum w:abstractNumId="22" w15:restartNumberingAfterBreak="0">
     <w:nsid w:val="7B4014A4"/>
     <w:multiLevelType w:val="hybridMultilevel"/>
     <w:tmpl w:val="87DA48FC"/>
@@ -5517,7 +6783,7 @@
       </w:rPr>
     </w:lvl>
   </w:abstractNum>
-  <w:abstractNum w:abstractNumId="18" w15:restartNumberingAfterBreak="0">
+  <w:abstractNum w:abstractNumId="23" w15:restartNumberingAfterBreak="0">
     <w:nsid w:val="7D71247A"/>
     <w:multiLevelType w:val="hybridMultilevel"/>
     <w:tmpl w:val="3F529394"/>
@@ -5627,7 +6893,7 @@
       </w:rPr>
     </w:lvl>
   </w:abstractNum>
-  <w:abstractNum w:abstractNumId="19" w15:restartNumberingAfterBreak="0">
+  <w:abstractNum w:abstractNumId="24" w15:restartNumberingAfterBreak="0">
     <w:nsid w:val="7DB71C83"/>
     <w:multiLevelType w:val="hybridMultilevel"/>
     <w:tmpl w:val="2E4A229A"/>
@@ -5717,25 +6983,25 @@
     </w:lvl>
   </w:abstractNum>
   <w:num w:numId="1" w16cid:durableId="120810975">
+    <w:abstractNumId w:val="10"/>
+  </w:num>
+  <w:num w:numId="2" w16cid:durableId="1336031735">
+    <w:abstractNumId w:val="12"/>
+  </w:num>
+  <w:num w:numId="3" w16cid:durableId="1833065589">
     <w:abstractNumId w:val="9"/>
   </w:num>
-  <w:num w:numId="2" w16cid:durableId="1336031735">
-    <w:abstractNumId w:val="11"/>
-  </w:num>
-  <w:num w:numId="3" w16cid:durableId="1833065589">
-    <w:abstractNumId w:val="8"/>
-  </w:num>
   <w:num w:numId="4" w16cid:durableId="570235493">
-    <w:abstractNumId w:val="13"/>
+    <w:abstractNumId w:val="15"/>
   </w:num>
   <w:num w:numId="5" w16cid:durableId="1415972898">
-    <w:abstractNumId w:val="10"/>
+    <w:abstractNumId w:val="11"/>
   </w:num>
   <w:num w:numId="6" w16cid:durableId="668483654">
     <w:abstractNumId w:val="0"/>
   </w:num>
   <w:num w:numId="7" w16cid:durableId="1629892493">
-    <w:abstractNumId w:val="15"/>
+    <w:abstractNumId w:val="18"/>
   </w:num>
   <w:num w:numId="8" w16cid:durableId="1931620142">
     <w:abstractNumId w:val="6"/>
@@ -5744,7 +7010,7 @@
     <w:abstractNumId w:val="3"/>
   </w:num>
   <w:num w:numId="10" w16cid:durableId="1510100219">
-    <w:abstractNumId w:val="18"/>
+    <w:abstractNumId w:val="23"/>
   </w:num>
   <w:num w:numId="11" w16cid:durableId="2012902467">
     <w:abstractNumId w:val="4"/>
@@ -5759,22 +7025,37 @@
     <w:abstractNumId w:val="7"/>
   </w:num>
   <w:num w:numId="15" w16cid:durableId="1725592463">
-    <w:abstractNumId w:val="17"/>
+    <w:abstractNumId w:val="22"/>
   </w:num>
   <w:num w:numId="16" w16cid:durableId="1363094940">
+    <w:abstractNumId w:val="16"/>
+  </w:num>
+  <w:num w:numId="17" w16cid:durableId="263878223">
+    <w:abstractNumId w:val="24"/>
+  </w:num>
+  <w:num w:numId="18" w16cid:durableId="1902326009">
     <w:abstractNumId w:val="14"/>
   </w:num>
-  <w:num w:numId="17" w16cid:durableId="263878223">
+  <w:num w:numId="19" w16cid:durableId="1207528525">
     <w:abstractNumId w:val="19"/>
-  </w:num>
-  <w:num w:numId="18" w16cid:durableId="1902326009">
-    <w:abstractNumId w:val="12"/>
-  </w:num>
-  <w:num w:numId="19" w16cid:durableId="1207528525">
-    <w:abstractNumId w:val="16"/>
   </w:num>
   <w:num w:numId="20" w16cid:durableId="308440651">
     <w:abstractNumId w:val="1"/>
+  </w:num>
+  <w:num w:numId="21" w16cid:durableId="510805131">
+    <w:abstractNumId w:val="13"/>
+  </w:num>
+  <w:num w:numId="22" w16cid:durableId="2040736179">
+    <w:abstractNumId w:val="20"/>
+  </w:num>
+  <w:num w:numId="23" w16cid:durableId="823358958">
+    <w:abstractNumId w:val="21"/>
+  </w:num>
+  <w:num w:numId="24" w16cid:durableId="753353966">
+    <w:abstractNumId w:val="8"/>
+  </w:num>
+  <w:num w:numId="25" w16cid:durableId="637882094">
+    <w:abstractNumId w:val="17"/>
   </w:num>
 </w:numbering>
 </file>
@@ -6992,4 +8273,16 @@
     </a:ext>
   </a:extLst>
 </a:theme>
+</file>
+
+<file path=customXml/item1.xml><?xml version="1.0" encoding="utf-8"?>
+<b:Sources xmlns:b="http://schemas.openxmlformats.org/officeDocument/2006/bibliography" xmlns="http://schemas.openxmlformats.org/officeDocument/2006/bibliography" SelectedStyle="\APASixthEditionOfficeOnline.xsl" StyleName="APA" Version="6"/>
+</file>
+
+<file path=customXml/itemProps1.xml><?xml version="1.0" encoding="utf-8"?>
+<ds:datastoreItem xmlns:ds="http://schemas.openxmlformats.org/officeDocument/2006/customXml" ds:itemID="{CE96CFC6-84E0-4391-80AA-AA5493C05B76}">
+  <ds:schemaRefs>
+    <ds:schemaRef ds:uri="http://schemas.openxmlformats.org/officeDocument/2006/bibliography"/>
+  </ds:schemaRefs>
+</ds:datastoreItem>
 </file>
</xml_diff>